<commit_message>
Se añade apartado 1 - colores cromáticos de la web
</commit_message>
<xml_diff>
--- a/Práctica 2 - Guía de estilo/Práctica 2 - Guía de estilos.docx
+++ b/Práctica 2 - Guía de estilo/Práctica 2 - Guía de estilos.docx
@@ -1,6 +1,6 @@
 
 <file path=word/document.xml><?xml version="1.0" encoding="utf-8"?>
-<w:document xmlns:wpc="http://schemas.microsoft.com/office/word/2010/wordprocessingCanvas" xmlns:cx="http://schemas.microsoft.com/office/drawing/2014/chartex" xmlns:cx1="http://schemas.microsoft.com/office/drawing/2015/9/8/chartex" xmlns:cx2="http://schemas.microsoft.com/office/drawing/2015/10/21/chartex" xmlns:cx3="http://schemas.microsoft.com/office/drawing/2016/5/9/chartex" xmlns:cx4="http://schemas.microsoft.com/office/drawing/2016/5/10/chartex" xmlns:cx5="http://schemas.microsoft.com/office/drawing/2016/5/11/chartex" xmlns:cx6="http://schemas.microsoft.com/office/drawing/2016/5/12/chartex" xmlns:cx7="http://schemas.microsoft.com/office/drawing/2016/5/13/chartex" xmlns:cx8="http://schemas.microsoft.com/office/drawing/2016/5/14/chartex" xmlns:mc="http://schemas.openxmlformats.org/markup-compatibility/2006" xmlns:aink="http://schemas.microsoft.com/office/drawing/2016/ink" xmlns:am3d="http://schemas.microsoft.com/office/drawing/2017/model3d" xmlns:o="urn:schemas-microsoft-com:office:office" xmlns:r="http://schemas.openxmlformats.org/officeDocument/2006/relationships" xmlns:m="http://schemas.openxmlformats.org/officeDocument/2006/math" xmlns:v="urn:schemas-microsoft-com:vml" xmlns:wp14="http://schemas.microsoft.com/office/word/2010/wordprocessingDrawing" xmlns:wp="http://schemas.openxmlformats.org/drawingml/2006/wordprocessingDrawing" xmlns:w10="urn:schemas-microsoft-com:office:word" xmlns:w="http://schemas.openxmlformats.org/wordprocessingml/2006/main" xmlns:w14="http://schemas.microsoft.com/office/word/2010/wordml" xmlns:w15="http://schemas.microsoft.com/office/word/2012/wordml" xmlns:w16cex="http://schemas.microsoft.com/office/word/2018/wordml/cex" xmlns:w16cid="http://schemas.microsoft.com/office/word/2016/wordml/cid" xmlns:w16="http://schemas.microsoft.com/office/word/2018/wordml" xmlns:w16se="http://schemas.microsoft.com/office/word/2015/wordml/symex" xmlns:wpg="http://schemas.microsoft.com/office/word/2010/wordprocessingGroup" xmlns:wpi="http://schemas.microsoft.com/office/word/2010/wordprocessingInk" xmlns:wne="http://schemas.microsoft.com/office/word/2006/wordml" xmlns:wps="http://schemas.microsoft.com/office/word/2010/wordprocessingShape" mc:Ignorable="w14 w15 w16se w16cid w16 w16cex wp14">
+<w:document xmlns:wpc="http://schemas.microsoft.com/office/word/2010/wordprocessingCanvas" xmlns:cx="http://schemas.microsoft.com/office/drawing/2014/chartex" xmlns:mc="http://schemas.openxmlformats.org/markup-compatibility/2006" xmlns:o="urn:schemas-microsoft-com:office:office" xmlns:r="http://schemas.openxmlformats.org/officeDocument/2006/relationships" xmlns:m="http://schemas.openxmlformats.org/officeDocument/2006/math" xmlns:v="urn:schemas-microsoft-com:vml" xmlns:wp14="http://schemas.microsoft.com/office/word/2010/wordprocessingDrawing" xmlns:wp="http://schemas.openxmlformats.org/drawingml/2006/wordprocessingDrawing" xmlns:w10="urn:schemas-microsoft-com:office:word" xmlns:w="http://schemas.openxmlformats.org/wordprocessingml/2006/main" xmlns:w14="http://schemas.microsoft.com/office/word/2010/wordml" xmlns:w15="http://schemas.microsoft.com/office/word/2012/wordml" xmlns:w16se="http://schemas.microsoft.com/office/word/2015/wordml/symex" xmlns:wpg="http://schemas.microsoft.com/office/word/2010/wordprocessingGroup" xmlns:wpi="http://schemas.microsoft.com/office/word/2010/wordprocessingInk" xmlns:wne="http://schemas.microsoft.com/office/word/2006/wordml" xmlns:wps="http://schemas.microsoft.com/office/word/2010/wordprocessingShape" mc:Ignorable="w14 w15 w16se wp14">
   <w:body>
     <w:sdt>
       <w:sdtPr>
@@ -16,11 +16,12 @@
           <w:r>
             <w:rPr>
               <w:noProof/>
+              <w:lang w:eastAsia="es-ES"/>
             </w:rPr>
             <mc:AlternateContent>
               <mc:Choice Requires="wps">
                 <w:drawing>
-                  <wp:anchor distT="0" distB="0" distL="114300" distR="114300" simplePos="0" relativeHeight="251659264" behindDoc="0" locked="0" layoutInCell="1" allowOverlap="1" wp14:anchorId="2D88EE87" wp14:editId="79337B98">
+                  <wp:anchor distT="0" distB="0" distL="114300" distR="114300" simplePos="0" relativeHeight="251652096" behindDoc="0" locked="0" layoutInCell="1" allowOverlap="1" wp14:anchorId="2D88EE87" wp14:editId="731C2FCE">
                     <wp:simplePos x="0" y="0"/>
                     <wp:positionH relativeFrom="page">
                       <wp:align>center</wp:align>
@@ -85,8 +86,8 @@
                                   <w:tblLook w:val="04A0" w:firstRow="1" w:lastRow="0" w:firstColumn="1" w:lastColumn="0" w:noHBand="0" w:noVBand="1"/>
                                 </w:tblPr>
                                 <w:tblGrid>
-                                  <w:gridCol w:w="5610"/>
-                                  <w:gridCol w:w="2503"/>
+                                  <w:gridCol w:w="5748"/>
+                                  <w:gridCol w:w="5444"/>
                                 </w:tblGrid>
                                 <w:tr>
                                   <w:trPr>
@@ -122,7 +123,7 @@
                                                     <pic:cNvPicPr/>
                                                   </pic:nvPicPr>
                                                   <pic:blipFill>
-                                                    <a:blip r:embed="rId5"/>
+                                                    <a:blip r:embed="rId7"/>
                                                     <a:stretch>
                                                       <a:fillRect/>
                                                     </a:stretch>
@@ -549,6 +550,7 @@
                                     <w:p>
                                       <w:pPr>
                                         <w:pStyle w:val="Sinespaciado"/>
+                                        <w:jc w:val="right"/>
                                         <w:rPr>
                                           <w:color w:val="7030A0"/>
                                           <w:sz w:val="32"/>
@@ -567,6 +569,7 @@
                                     <w:p>
                                       <w:pPr>
                                         <w:pStyle w:val="Sinespaciado"/>
+                                        <w:jc w:val="right"/>
                                         <w:rPr>
                                           <w:color w:val="7030A0"/>
                                         </w:rPr>
@@ -579,6 +582,39 @@
                                         </w:rPr>
                                         <w:t>2 DAW N</w:t>
                                       </w:r>
+                                    </w:p>
+                                  </w:tc>
+                                </w:tr>
+                                <w:tr>
+                                  <w:trPr>
+                                    <w:jc w:val="center"/>
+                                  </w:trPr>
+                                  <w:tc>
+                                    <w:tcPr>
+                                      <w:tcW w:w="2568" w:type="pct"/>
+                                      <w:vAlign w:val="center"/>
+                                    </w:tcPr>
+                                    <w:p>
+                                      <w:pPr>
+                                        <w:jc w:val="right"/>
+                                        <w:rPr>
+                                          <w:noProof/>
+                                          <w:lang w:eastAsia="es-ES"/>
+                                        </w:rPr>
+                                      </w:pPr>
+                                    </w:p>
+                                  </w:tc>
+                                  <w:tc>
+                                    <w:tcPr>
+                                      <w:tcW w:w="2432" w:type="pct"/>
+                                      <w:vAlign w:val="center"/>
+                                    </w:tcPr>
+                                    <w:p>
+                                      <w:pPr>
+                                        <w:rPr>
+                                          <w:color w:val="7030A0"/>
+                                        </w:rPr>
+                                      </w:pPr>
                                     </w:p>
                                   </w:tc>
                                 </w:tr>
@@ -610,7 +646,7 @@
                     <v:stroke joinstyle="miter"/>
                     <v:path gradientshapeok="t" o:connecttype="rect"/>
                   </v:shapetype>
-                  <v:shape id="Cuadro de texto 138" o:spid="_x0000_s1026" type="#_x0000_t202" style="position:absolute;margin-left:0;margin-top:0;width:134.85pt;height:302.4pt;z-index:251659264;visibility:visible;mso-wrap-style:square;mso-width-percent:941;mso-height-percent:773;mso-wrap-distance-left:9pt;mso-wrap-distance-top:0;mso-wrap-distance-right:9pt;mso-wrap-distance-bottom:0;mso-position-horizontal:center;mso-position-horizontal-relative:page;mso-position-vertical:center;mso-position-vertical-relative:page;mso-width-percent:941;mso-height-percent:773;mso-width-relative:page;mso-height-relative:page;v-text-anchor:middle" o:gfxdata="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" fillcolor="white [3201]" stroked="f" strokeweight=".5pt">
+                  <v:shape id="Cuadro de texto 138" o:spid="_x0000_s1026" type="#_x0000_t202" style="position:absolute;margin-left:0;margin-top:0;width:134.85pt;height:302.4pt;z-index:251652096;visibility:visible;mso-wrap-style:square;mso-width-percent:941;mso-height-percent:773;mso-wrap-distance-left:9pt;mso-wrap-distance-top:0;mso-wrap-distance-right:9pt;mso-wrap-distance-bottom:0;mso-position-horizontal:center;mso-position-horizontal-relative:page;mso-position-vertical:center;mso-position-vertical-relative:page;mso-width-percent:941;mso-height-percent:773;mso-width-relative:page;mso-height-relative:page;v-text-anchor:middle" o:gfxdata="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" fillcolor="white [3201]" stroked="f" strokeweight=".5pt">
                     <v:textbox inset="0,0,0,0">
                       <w:txbxContent>
                         <w:tbl>
@@ -629,8 +665,8 @@
                             <w:tblLook w:val="04A0" w:firstRow="1" w:lastRow="0" w:firstColumn="1" w:lastColumn="0" w:noHBand="0" w:noVBand="1"/>
                           </w:tblPr>
                           <w:tblGrid>
-                            <w:gridCol w:w="5610"/>
-                            <w:gridCol w:w="2503"/>
+                            <w:gridCol w:w="5748"/>
+                            <w:gridCol w:w="5444"/>
                           </w:tblGrid>
                           <w:tr>
                             <w:trPr>
@@ -666,7 +702,7 @@
                                               <pic:cNvPicPr/>
                                             </pic:nvPicPr>
                                             <pic:blipFill>
-                                              <a:blip r:embed="rId5"/>
+                                              <a:blip r:embed="rId7"/>
                                               <a:stretch>
                                                 <a:fillRect/>
                                               </a:stretch>
@@ -1093,6 +1129,7 @@
                               <w:p>
                                 <w:pPr>
                                   <w:pStyle w:val="Sinespaciado"/>
+                                  <w:jc w:val="right"/>
                                   <w:rPr>
                                     <w:color w:val="7030A0"/>
                                     <w:sz w:val="32"/>
@@ -1111,6 +1148,7 @@
                               <w:p>
                                 <w:pPr>
                                   <w:pStyle w:val="Sinespaciado"/>
+                                  <w:jc w:val="right"/>
                                   <w:rPr>
                                     <w:color w:val="7030A0"/>
                                   </w:rPr>
@@ -1123,6 +1161,39 @@
                                   </w:rPr>
                                   <w:t>2 DAW N</w:t>
                                 </w:r>
+                              </w:p>
+                            </w:tc>
+                          </w:tr>
+                          <w:tr>
+                            <w:trPr>
+                              <w:jc w:val="center"/>
+                            </w:trPr>
+                            <w:tc>
+                              <w:tcPr>
+                                <w:tcW w:w="2568" w:type="pct"/>
+                                <w:vAlign w:val="center"/>
+                              </w:tcPr>
+                              <w:p>
+                                <w:pPr>
+                                  <w:jc w:val="right"/>
+                                  <w:rPr>
+                                    <w:noProof/>
+                                    <w:lang w:eastAsia="es-ES"/>
+                                  </w:rPr>
+                                </w:pPr>
+                              </w:p>
+                            </w:tc>
+                            <w:tc>
+                              <w:tcPr>
+                                <w:tcW w:w="2432" w:type="pct"/>
+                                <w:vAlign w:val="center"/>
+                              </w:tcPr>
+                              <w:p>
+                                <w:pPr>
+                                  <w:rPr>
+                                    <w:color w:val="7030A0"/>
+                                  </w:rPr>
+                                </w:pPr>
                               </w:p>
                             </w:tc>
                           </w:tr>
@@ -1193,13 +1264,14 @@
           <w:r>
             <w:fldChar w:fldCharType="separate"/>
           </w:r>
-          <w:hyperlink w:anchor="_Toc52903413" w:history="1">
+          <w:hyperlink w:anchor="_Toc53064103" w:history="1">
             <w:r>
               <w:rPr>
                 <w:rStyle w:val="Hipervnculo"/>
-                <w:noProof/>
-              </w:rPr>
-              <w:t>1.- Logo</w:t>
+                <w:b/>
+                <w:noProof/>
+              </w:rPr>
+              <w:t>1.- Paleta cromática</w:t>
             </w:r>
             <w:r>
               <w:rPr>
@@ -1220,7 +1292,149 @@
                 <w:noProof/>
                 <w:webHidden/>
               </w:rPr>
-              <w:instrText xml:space="preserve"> PAGEREF _Toc52903413 \h </w:instrText>
+              <w:instrText xml:space="preserve"> PAGEREF _Toc53064103 \h </w:instrText>
+            </w:r>
+            <w:r>
+              <w:rPr>
+                <w:noProof/>
+                <w:webHidden/>
+              </w:rPr>
+            </w:r>
+            <w:r>
+              <w:rPr>
+                <w:noProof/>
+                <w:webHidden/>
+              </w:rPr>
+              <w:fldChar w:fldCharType="separate"/>
+            </w:r>
+            <w:r>
+              <w:rPr>
+                <w:noProof/>
+                <w:webHidden/>
+              </w:rPr>
+              <w:t>2</w:t>
+            </w:r>
+            <w:r>
+              <w:rPr>
+                <w:noProof/>
+                <w:webHidden/>
+              </w:rPr>
+              <w:fldChar w:fldCharType="end"/>
+            </w:r>
+          </w:hyperlink>
+        </w:p>
+        <w:p>
+          <w:pPr>
+            <w:pStyle w:val="TDC2"/>
+            <w:tabs>
+              <w:tab w:val="right" w:leader="dot" w:pos="8494"/>
+            </w:tabs>
+            <w:rPr>
+              <w:rFonts w:eastAsiaTheme="minorEastAsia"/>
+              <w:noProof/>
+              <w:lang w:eastAsia="es-ES"/>
+            </w:rPr>
+          </w:pPr>
+          <w:hyperlink w:anchor="_Toc53064104" w:history="1">
+            <w:r>
+              <w:rPr>
+                <w:rStyle w:val="Hipervnculo"/>
+                <w:b/>
+                <w:noProof/>
+              </w:rPr>
+              <w:t>1.1- Los colores principales de la web</w:t>
+            </w:r>
+            <w:r>
+              <w:rPr>
+                <w:noProof/>
+                <w:webHidden/>
+              </w:rPr>
+              <w:tab/>
+            </w:r>
+            <w:r>
+              <w:rPr>
+                <w:noProof/>
+                <w:webHidden/>
+              </w:rPr>
+              <w:fldChar w:fldCharType="begin"/>
+            </w:r>
+            <w:r>
+              <w:rPr>
+                <w:noProof/>
+                <w:webHidden/>
+              </w:rPr>
+              <w:instrText xml:space="preserve"> PAGEREF _Toc53064104 \h </w:instrText>
+            </w:r>
+            <w:r>
+              <w:rPr>
+                <w:noProof/>
+                <w:webHidden/>
+              </w:rPr>
+            </w:r>
+            <w:r>
+              <w:rPr>
+                <w:noProof/>
+                <w:webHidden/>
+              </w:rPr>
+              <w:fldChar w:fldCharType="separate"/>
+            </w:r>
+            <w:r>
+              <w:rPr>
+                <w:noProof/>
+                <w:webHidden/>
+              </w:rPr>
+              <w:t>2</w:t>
+            </w:r>
+            <w:r>
+              <w:rPr>
+                <w:noProof/>
+                <w:webHidden/>
+              </w:rPr>
+              <w:fldChar w:fldCharType="end"/>
+            </w:r>
+          </w:hyperlink>
+        </w:p>
+        <w:p>
+          <w:pPr>
+            <w:pStyle w:val="TDC2"/>
+            <w:tabs>
+              <w:tab w:val="right" w:leader="dot" w:pos="8494"/>
+            </w:tabs>
+            <w:rPr>
+              <w:rFonts w:eastAsiaTheme="minorEastAsia"/>
+              <w:noProof/>
+              <w:lang w:eastAsia="es-ES"/>
+            </w:rPr>
+          </w:pPr>
+          <w:hyperlink w:anchor="_Toc53064105" w:history="1">
+            <w:r>
+              <w:rPr>
+                <w:rStyle w:val="Hipervnculo"/>
+                <w:b/>
+                <w:noProof/>
+              </w:rPr>
+              <w:t>1.2- Otros colores de la web</w:t>
+            </w:r>
+            <w:r>
+              <w:rPr>
+                <w:noProof/>
+                <w:webHidden/>
+              </w:rPr>
+              <w:tab/>
+            </w:r>
+            <w:r>
+              <w:rPr>
+                <w:noProof/>
+                <w:webHidden/>
+              </w:rPr>
+              <w:fldChar w:fldCharType="begin"/>
+            </w:r>
+            <w:r>
+              <w:rPr>
+                <w:noProof/>
+                <w:webHidden/>
+              </w:rPr>
+              <w:instrText xml:space="preserve"> PAGEREF _Toc53064105 \h </w:instrText>
             </w:r>
             <w:r>
               <w:rPr>
@@ -1263,14 +1477,7 @@
               <w:lang w:eastAsia="es-ES"/>
             </w:rPr>
           </w:pPr>
-          <w:hyperlink w:anchor="_Toc52903414" w:history="1">
-            <w:r>
-              <w:rPr>
-                <w:rStyle w:val="Hipervnculo"/>
-                <w:noProof/>
-              </w:rPr>
-              <w:t>2.- Paleta cromática</w:t>
-            </w:r>
+          <w:hyperlink w:anchor="_Toc53064106" w:history="1">
             <w:r>
               <w:rPr>
                 <w:noProof/>
@@ -1290,7 +1497,7 @@
                 <w:noProof/>
                 <w:webHidden/>
               </w:rPr>
-              <w:instrText xml:space="preserve"> PAGEREF _Toc52903414 \h </w:instrText>
+              <w:instrText xml:space="preserve"> PAGEREF _Toc53064106 \h </w:instrText>
             </w:r>
             <w:r>
               <w:rPr>
@@ -1333,13 +1540,14 @@
               <w:lang w:eastAsia="es-ES"/>
             </w:rPr>
           </w:pPr>
-          <w:hyperlink w:anchor="_Toc52903415" w:history="1">
+          <w:hyperlink w:anchor="_Toc53064107" w:history="1">
             <w:r>
               <w:rPr>
                 <w:rStyle w:val="Hipervnculo"/>
-                <w:noProof/>
-              </w:rPr>
-              <w:t>3.- Tipografías</w:t>
+                <w:b/>
+                <w:noProof/>
+              </w:rPr>
+              <w:t>2.- Logo</w:t>
             </w:r>
             <w:r>
               <w:rPr>
@@ -1360,7 +1568,7 @@
                 <w:noProof/>
                 <w:webHidden/>
               </w:rPr>
-              <w:instrText xml:space="preserve"> PAGEREF _Toc52903415 \h </w:instrText>
+              <w:instrText xml:space="preserve"> PAGEREF _Toc53064107 \h </w:instrText>
             </w:r>
             <w:r>
               <w:rPr>
@@ -1380,7 +1588,7 @@
                 <w:noProof/>
                 <w:webHidden/>
               </w:rPr>
-              <w:t>2</w:t>
+              <w:t>3</w:t>
             </w:r>
             <w:r>
               <w:rPr>
@@ -1403,10 +1611,82 @@
               <w:lang w:eastAsia="es-ES"/>
             </w:rPr>
           </w:pPr>
-          <w:hyperlink w:anchor="_Toc52903416" w:history="1">
+          <w:hyperlink w:anchor="_Toc53064108" w:history="1">
             <w:r>
               <w:rPr>
                 <w:rStyle w:val="Hipervnculo"/>
+                <w:b/>
+                <w:noProof/>
+              </w:rPr>
+              <w:t>3.- Tipografías</w:t>
+            </w:r>
+            <w:r>
+              <w:rPr>
+                <w:noProof/>
+                <w:webHidden/>
+              </w:rPr>
+              <w:tab/>
+            </w:r>
+            <w:r>
+              <w:rPr>
+                <w:noProof/>
+                <w:webHidden/>
+              </w:rPr>
+              <w:fldChar w:fldCharType="begin"/>
+            </w:r>
+            <w:r>
+              <w:rPr>
+                <w:noProof/>
+                <w:webHidden/>
+              </w:rPr>
+              <w:instrText xml:space="preserve"> PAGEREF _Toc53064108 \h </w:instrText>
+            </w:r>
+            <w:r>
+              <w:rPr>
+                <w:noProof/>
+                <w:webHidden/>
+              </w:rPr>
+            </w:r>
+            <w:r>
+              <w:rPr>
+                <w:noProof/>
+                <w:webHidden/>
+              </w:rPr>
+              <w:fldChar w:fldCharType="separate"/>
+            </w:r>
+            <w:r>
+              <w:rPr>
+                <w:noProof/>
+                <w:webHidden/>
+              </w:rPr>
+              <w:t>3</w:t>
+            </w:r>
+            <w:r>
+              <w:rPr>
+                <w:noProof/>
+                <w:webHidden/>
+              </w:rPr>
+              <w:fldChar w:fldCharType="end"/>
+            </w:r>
+          </w:hyperlink>
+        </w:p>
+        <w:p>
+          <w:pPr>
+            <w:pStyle w:val="TDC1"/>
+            <w:tabs>
+              <w:tab w:val="right" w:leader="dot" w:pos="8494"/>
+            </w:tabs>
+            <w:rPr>
+              <w:rFonts w:eastAsiaTheme="minorEastAsia"/>
+              <w:noProof/>
+              <w:lang w:eastAsia="es-ES"/>
+            </w:rPr>
+          </w:pPr>
+          <w:hyperlink w:anchor="_Toc53064109" w:history="1">
+            <w:r>
+              <w:rPr>
+                <w:rStyle w:val="Hipervnculo"/>
+                <w:b/>
                 <w:noProof/>
               </w:rPr>
               <w:t>4.- Estilo visual</w:t>
@@ -1430,7 +1710,7 @@
                 <w:noProof/>
                 <w:webHidden/>
               </w:rPr>
-              <w:instrText xml:space="preserve"> PAGEREF _Toc52903416 \h </w:instrText>
+              <w:instrText xml:space="preserve"> PAGEREF _Toc53064109 \h </w:instrText>
             </w:r>
             <w:r>
               <w:rPr>
@@ -1450,7 +1730,7 @@
                 <w:noProof/>
                 <w:webHidden/>
               </w:rPr>
-              <w:t>2</w:t>
+              <w:t>3</w:t>
             </w:r>
             <w:r>
               <w:rPr>
@@ -1473,13 +1753,10 @@
       </w:sdtContent>
     </w:sdt>
     <w:p/>
-    <w:p/>
-    <w:p/>
-    <w:p/>
-    <w:p/>
-    <w:p/>
-    <w:p/>
-    <w:p/>
+    <w:p>
+      <w:bookmarkStart w:id="0" w:name="_GoBack"/>
+      <w:bookmarkEnd w:id="0"/>
+    </w:p>
     <w:p/>
     <w:p/>
     <w:p/>
@@ -1503,43 +1780,266 @@
     <w:p>
       <w:pPr>
         <w:pStyle w:val="Ttulo1"/>
+        <w:jc w:val="both"/>
+        <w:rPr>
+          <w:b/>
+        </w:rPr>
       </w:pPr>
-      <w:bookmarkStart w:id="0" w:name="_Toc52903413"/>
-      <w:r>
+      <w:bookmarkStart w:id="1" w:name="_Toc53064103"/>
+      <w:r>
+        <w:rPr>
+          <w:b/>
+        </w:rPr>
+        <w:lastRenderedPageBreak/>
         <w:t>1</w:t>
       </w:r>
       <w:r>
-        <w:t xml:space="preserve">.- </w:t>
-      </w:r>
-      <w:r>
-        <w:t>Logo</w:t>
-      </w:r>
-      <w:bookmarkEnd w:id="0"/>
+        <w:rPr>
+          <w:b/>
+        </w:rPr>
+        <w:t>.- Paleta cromática</w:t>
+      </w:r>
+      <w:bookmarkEnd w:id="1"/>
     </w:p>
     <w:p>
       <w:pPr>
-        <w:pStyle w:val="Ttulo1"/>
+        <w:jc w:val="both"/>
+        <w:rPr>
+          <w:rFonts w:cstheme="minorHAnsi"/>
+          <w:sz w:val="28"/>
+          <w:szCs w:val="28"/>
+        </w:rPr>
       </w:pPr>
-      <w:bookmarkStart w:id="1" w:name="_Toc52903414"/>
-      <w:r>
-        <w:t>2</w:t>
-      </w:r>
-      <w:r>
-        <w:t>.- Paleta cromática</w:t>
-      </w:r>
-      <w:bookmarkEnd w:id="1"/>
+      <w:r>
+        <w:rPr>
+          <w:rFonts w:cstheme="minorHAnsi"/>
+          <w:color w:val="000000"/>
+          <w:sz w:val="28"/>
+          <w:szCs w:val="28"/>
+          <w:shd w:val="clear" w:color="auto" w:fill="FFFFFF"/>
+        </w:rPr>
+        <w:t>He elegido esta paleta de colores para que la</w:t>
+      </w:r>
+      <w:r>
+        <w:rPr>
+          <w:rFonts w:cstheme="minorHAnsi"/>
+          <w:color w:val="000000"/>
+          <w:sz w:val="28"/>
+          <w:szCs w:val="28"/>
+          <w:shd w:val="clear" w:color="auto" w:fill="FFFFFF"/>
+        </w:rPr>
+        <w:t xml:space="preserve"> página web destaque en internet</w:t>
+      </w:r>
+      <w:r>
+        <w:rPr>
+          <w:rFonts w:cstheme="minorHAnsi"/>
+          <w:color w:val="000000"/>
+          <w:sz w:val="28"/>
+          <w:szCs w:val="28"/>
+          <w:shd w:val="clear" w:color="auto" w:fill="FFFFFF"/>
+        </w:rPr>
+        <w:t xml:space="preserve">, creo que es un punto importante pues </w:t>
+      </w:r>
+      <w:r>
+        <w:rPr>
+          <w:rFonts w:cstheme="minorHAnsi"/>
+          <w:color w:val="000000"/>
+          <w:sz w:val="28"/>
+          <w:szCs w:val="28"/>
+          <w:shd w:val="clear" w:color="auto" w:fill="FFFFFF"/>
+        </w:rPr>
+        <w:t xml:space="preserve">es lo primero que llama la atención cuando la gente visita </w:t>
+      </w:r>
+      <w:r>
+        <w:rPr>
+          <w:rFonts w:cstheme="minorHAnsi"/>
+          <w:color w:val="000000"/>
+          <w:sz w:val="28"/>
+          <w:szCs w:val="28"/>
+          <w:shd w:val="clear" w:color="auto" w:fill="FFFFFF"/>
+        </w:rPr>
+        <w:t>la</w:t>
+      </w:r>
+      <w:r>
+        <w:rPr>
+          <w:rFonts w:cstheme="minorHAnsi"/>
+          <w:color w:val="000000"/>
+          <w:sz w:val="28"/>
+          <w:szCs w:val="28"/>
+          <w:shd w:val="clear" w:color="auto" w:fill="FFFFFF"/>
+        </w:rPr>
+        <w:t xml:space="preserve"> página.</w:t>
+      </w:r>
     </w:p>
-    <w:p/>
     <w:p>
-      <w:r>
-        <w:rPr>
+      <w:pPr>
+        <w:pStyle w:val="Ttulo2"/>
+        <w:spacing w:before="0" w:line="240" w:lineRule="auto"/>
+        <w:jc w:val="both"/>
+        <w:rPr>
+          <w:b/>
+          <w:sz w:val="28"/>
+          <w:szCs w:val="28"/>
+        </w:rPr>
+      </w:pPr>
+      <w:bookmarkStart w:id="2" w:name="_Toc53064104"/>
+      <w:r>
+        <w:rPr>
+          <w:b/>
+          <w:sz w:val="28"/>
+          <w:szCs w:val="28"/>
+        </w:rPr>
+        <w:t>1</w:t>
+      </w:r>
+      <w:r>
+        <w:rPr>
+          <w:b/>
+          <w:sz w:val="28"/>
+          <w:szCs w:val="28"/>
+        </w:rPr>
+        <w:t>.1- Los colores principales de la web</w:t>
+      </w:r>
+      <w:bookmarkEnd w:id="2"/>
+    </w:p>
+    <w:p>
+      <w:pPr>
+        <w:spacing w:after="0" w:line="240" w:lineRule="auto"/>
+      </w:pPr>
+    </w:p>
+    <w:p>
+      <w:pPr>
+        <w:jc w:val="both"/>
+        <w:rPr>
+          <w:rFonts w:cstheme="minorHAnsi"/>
+          <w:color w:val="000000"/>
+          <w:sz w:val="28"/>
+          <w:szCs w:val="28"/>
+          <w:shd w:val="clear" w:color="auto" w:fill="FFFFFF"/>
+        </w:rPr>
+      </w:pPr>
+      <w:r>
+        <w:rPr>
+          <w:rFonts w:cstheme="minorHAnsi"/>
+          <w:color w:val="000000"/>
+          <w:sz w:val="28"/>
+          <w:szCs w:val="28"/>
+          <w:shd w:val="clear" w:color="auto" w:fill="FFFFFF"/>
+        </w:rPr>
+        <w:t>He elegido un tono naranja que inspira</w:t>
+      </w:r>
+      <w:r>
+        <w:rPr>
+          <w:rFonts w:cstheme="minorHAnsi"/>
+          <w:color w:val="222222"/>
+          <w:sz w:val="28"/>
+          <w:szCs w:val="28"/>
+          <w:shd w:val="clear" w:color="auto" w:fill="FFFFFF"/>
+        </w:rPr>
+        <w:t> entusiasmo y energía. Lo acompaño con tono</w:t>
+      </w:r>
+      <w:r>
+        <w:rPr>
+          <w:rFonts w:cstheme="minorHAnsi"/>
+          <w:color w:val="222222"/>
+          <w:sz w:val="28"/>
+          <w:szCs w:val="28"/>
+          <w:shd w:val="clear" w:color="auto" w:fill="FFFFFF"/>
+        </w:rPr>
+        <w:t>s</w:t>
+      </w:r>
+      <w:r>
+        <w:rPr>
+          <w:rFonts w:cstheme="minorHAnsi"/>
+          <w:color w:val="000000"/>
+          <w:sz w:val="28"/>
+          <w:szCs w:val="28"/>
+          <w:shd w:val="clear" w:color="auto" w:fill="FFFFFF"/>
+        </w:rPr>
+        <w:t xml:space="preserve"> blanco </w:t>
+      </w:r>
+      <w:r>
+        <w:rPr>
+          <w:rFonts w:cstheme="minorHAnsi"/>
+          <w:color w:val="000000"/>
+          <w:sz w:val="28"/>
+          <w:szCs w:val="28"/>
+          <w:shd w:val="clear" w:color="auto" w:fill="FFFFFF"/>
+        </w:rPr>
+        <w:t xml:space="preserve">marfil </w:t>
+      </w:r>
+      <w:r>
+        <w:rPr>
+          <w:rFonts w:cstheme="minorHAnsi"/>
+          <w:color w:val="000000"/>
+          <w:sz w:val="28"/>
+          <w:szCs w:val="28"/>
+          <w:shd w:val="clear" w:color="auto" w:fill="FFFFFF"/>
+        </w:rPr>
+        <w:t>para contrastar</w:t>
+      </w:r>
+      <w:r>
+        <w:rPr>
+          <w:rFonts w:cstheme="minorHAnsi"/>
+          <w:color w:val="000000"/>
+          <w:sz w:val="28"/>
+          <w:szCs w:val="28"/>
+          <w:shd w:val="clear" w:color="auto" w:fill="FFFFFF"/>
+        </w:rPr>
+        <w:t xml:space="preserve"> y da</w:t>
+      </w:r>
+      <w:r>
+        <w:rPr>
+          <w:rFonts w:cstheme="minorHAnsi"/>
+          <w:color w:val="000000"/>
+          <w:sz w:val="28"/>
+          <w:szCs w:val="28"/>
+          <w:shd w:val="clear" w:color="auto" w:fill="FFFFFF"/>
+        </w:rPr>
+        <w:t>r</w:t>
+      </w:r>
+      <w:r>
+        <w:rPr>
+          <w:rFonts w:cstheme="minorHAnsi"/>
+          <w:color w:val="000000"/>
+          <w:sz w:val="28"/>
+          <w:szCs w:val="28"/>
+          <w:shd w:val="clear" w:color="auto" w:fill="FFFFFF"/>
+        </w:rPr>
+        <w:t xml:space="preserve"> un toque elegante</w:t>
+      </w:r>
+      <w:r>
+        <w:rPr>
+          <w:rFonts w:cstheme="minorHAnsi"/>
+          <w:color w:val="000000"/>
+          <w:sz w:val="28"/>
+          <w:szCs w:val="28"/>
+          <w:shd w:val="clear" w:color="auto" w:fill="FFFFFF"/>
+        </w:rPr>
+        <w:t xml:space="preserve">. </w:t>
+      </w:r>
+    </w:p>
+    <w:p>
+      <w:pPr>
+        <w:jc w:val="both"/>
+        <w:rPr>
+          <w:b/>
+          <w:sz w:val="28"/>
+          <w:szCs w:val="28"/>
+        </w:rPr>
+      </w:pPr>
+      <w:r>
+        <w:rPr>
+          <w:b/>
           <w:noProof/>
+          <w:sz w:val="28"/>
+          <w:szCs w:val="28"/>
+          <w:lang w:eastAsia="es-ES"/>
         </w:rPr>
         <w:drawing>
-          <wp:inline distT="0" distB="0" distL="0" distR="0" wp14:anchorId="28AA1260" wp14:editId="3739BE7C">
-            <wp:extent cx="5400040" cy="2221865"/>
-            <wp:effectExtent l="0" t="0" r="0" b="6985"/>
-            <wp:docPr id="2" name="Imagen 2"/>
+          <wp:inline distT="0" distB="0" distL="0" distR="0" wp14:anchorId="73C3C80C" wp14:editId="6AAB85DA">
+            <wp:extent cx="5400040" cy="2397760"/>
+            <wp:effectExtent l="0" t="0" r="0" b="2540"/>
+            <wp:docPr id="22" name="Imagen 22"/>
             <wp:cNvGraphicFramePr>
               <a:graphicFrameLocks xmlns:a="http://schemas.openxmlformats.org/drawingml/2006/main" noChangeAspect="1"/>
             </wp:cNvGraphicFramePr>
@@ -1547,11 +2047,17 @@
               <a:graphicData uri="http://schemas.openxmlformats.org/drawingml/2006/picture">
                 <pic:pic xmlns:pic="http://schemas.openxmlformats.org/drawingml/2006/picture">
                   <pic:nvPicPr>
-                    <pic:cNvPr id="1" name=""/>
+                    <pic:cNvPr id="22" name="Tonos principales.jpg"/>
                     <pic:cNvPicPr/>
                   </pic:nvPicPr>
                   <pic:blipFill>
-                    <a:blip r:embed="rId6"/>
+                    <a:blip r:embed="rId8">
+                      <a:extLst>
+                        <a:ext uri="{28A0092B-C50C-407E-A947-70E740481C1C}">
+                          <a14:useLocalDpi xmlns:a14="http://schemas.microsoft.com/office/drawing/2010/main" val="0"/>
+                        </a:ext>
+                      </a:extLst>
+                    </a:blip>
                     <a:stretch>
                       <a:fillRect/>
                     </a:stretch>
@@ -1559,7 +2065,7 @@
                   <pic:spPr>
                     <a:xfrm>
                       <a:off x="0" y="0"/>
-                      <a:ext cx="5400040" cy="2221865"/>
+                      <a:ext cx="5400040" cy="2397760"/>
                     </a:xfrm>
                     <a:prstGeom prst="rect">
                       <a:avLst/>
@@ -1574,45 +2080,352 @@
     </w:p>
     <w:p>
       <w:pPr>
-        <w:pStyle w:val="Ttulo1"/>
+        <w:pStyle w:val="Ttulo2"/>
+        <w:rPr>
+          <w:b/>
+          <w:sz w:val="28"/>
+          <w:szCs w:val="28"/>
+        </w:rPr>
       </w:pPr>
-      <w:bookmarkStart w:id="2" w:name="_Toc52903415"/>
-      <w:r>
-        <w:t>3</w:t>
-      </w:r>
-      <w:r>
-        <w:t>.- Tipografías</w:t>
-      </w:r>
-      <w:bookmarkEnd w:id="2"/>
+      <w:bookmarkStart w:id="3" w:name="_Toc53064105"/>
+      <w:r>
+        <w:rPr>
+          <w:b/>
+          <w:sz w:val="28"/>
+          <w:szCs w:val="28"/>
+        </w:rPr>
+        <w:t>1</w:t>
+      </w:r>
+      <w:r>
+        <w:rPr>
+          <w:b/>
+          <w:sz w:val="28"/>
+          <w:szCs w:val="28"/>
+        </w:rPr>
+        <w:t>.2- Otros colores de la web</w:t>
+      </w:r>
+      <w:bookmarkEnd w:id="3"/>
     </w:p>
     <w:p>
       <w:pPr>
-        <w:pStyle w:val="Ttulo1"/>
-        <w:rPr>
-          <w:rStyle w:val="Ttulo1Car"/>
-        </w:rPr>
+        <w:jc w:val="both"/>
       </w:pPr>
-      <w:bookmarkStart w:id="3" w:name="_Toc52903416"/>
-      <w:r>
-        <w:t>4</w:t>
-      </w:r>
-      <w:r>
-        <w:t xml:space="preserve">.- </w:t>
-      </w:r>
-      <w:r>
-        <w:rPr>
-          <w:rStyle w:val="Ttulo1Car"/>
-        </w:rPr>
-        <w:t>Estilo visual</w:t>
-      </w:r>
-      <w:bookmarkEnd w:id="3"/>
+      <w:r>
+        <w:rPr>
+          <w:rFonts w:cstheme="minorHAnsi"/>
+          <w:color w:val="000000"/>
+          <w:sz w:val="28"/>
+          <w:szCs w:val="28"/>
+          <w:shd w:val="clear" w:color="auto" w:fill="FFFFFF"/>
+        </w:rPr>
+        <w:t>He</w:t>
+      </w:r>
+      <w:r>
+        <w:rPr>
+          <w:rFonts w:cstheme="minorHAnsi"/>
+          <w:color w:val="000000"/>
+          <w:sz w:val="28"/>
+          <w:szCs w:val="28"/>
+          <w:shd w:val="clear" w:color="auto" w:fill="FFFFFF"/>
+        </w:rPr>
+        <w:t xml:space="preserve"> elegido como colo</w:t>
+      </w:r>
+      <w:r>
+        <w:rPr>
+          <w:rFonts w:cstheme="minorHAnsi"/>
+          <w:color w:val="000000"/>
+          <w:sz w:val="28"/>
+          <w:szCs w:val="28"/>
+          <w:shd w:val="clear" w:color="auto" w:fill="FFFFFF"/>
+        </w:rPr>
+        <w:t>res</w:t>
+      </w:r>
+      <w:r>
+        <w:rPr>
+          <w:rFonts w:cstheme="minorHAnsi"/>
+          <w:color w:val="000000"/>
+          <w:sz w:val="28"/>
+          <w:szCs w:val="28"/>
+          <w:shd w:val="clear" w:color="auto" w:fill="FFFFFF"/>
+        </w:rPr>
+        <w:t xml:space="preserve"> secundario</w:t>
+      </w:r>
+      <w:r>
+        <w:rPr>
+          <w:rFonts w:cstheme="minorHAnsi"/>
+          <w:color w:val="000000"/>
+          <w:sz w:val="28"/>
+          <w:szCs w:val="28"/>
+          <w:shd w:val="clear" w:color="auto" w:fill="FFFFFF"/>
+        </w:rPr>
+        <w:t>s</w:t>
+      </w:r>
+      <w:r>
+        <w:rPr>
+          <w:rFonts w:cstheme="minorHAnsi"/>
+          <w:color w:val="000000"/>
+          <w:sz w:val="28"/>
+          <w:szCs w:val="28"/>
+          <w:shd w:val="clear" w:color="auto" w:fill="FFFFFF"/>
+        </w:rPr>
+        <w:t xml:space="preserve"> el gris oscuro, para mantener un tono de cercanía y usarlo en la cabecera</w:t>
+      </w:r>
+      <w:r>
+        <w:rPr>
+          <w:rFonts w:cstheme="minorHAnsi"/>
+          <w:color w:val="000000"/>
+          <w:sz w:val="28"/>
+          <w:szCs w:val="28"/>
+          <w:shd w:val="clear" w:color="auto" w:fill="FFFFFF"/>
+        </w:rPr>
+        <w:t xml:space="preserve"> y u</w:t>
+      </w:r>
+      <w:r>
+        <w:rPr>
+          <w:rFonts w:cstheme="minorHAnsi"/>
+          <w:color w:val="000000"/>
+          <w:sz w:val="28"/>
+          <w:szCs w:val="28"/>
+          <w:shd w:val="clear" w:color="auto" w:fill="FFFFFF"/>
+        </w:rPr>
+        <w:t xml:space="preserve">n tono rojo para llamar la atención sobre algunos productos </w:t>
+      </w:r>
+      <w:r>
+        <w:rPr>
+          <w:rFonts w:cstheme="minorHAnsi"/>
+          <w:color w:val="000000"/>
+          <w:sz w:val="28"/>
+          <w:szCs w:val="28"/>
+          <w:shd w:val="clear" w:color="auto" w:fill="FFFFFF"/>
+        </w:rPr>
+        <w:t>(</w:t>
+      </w:r>
+      <w:r>
+        <w:rPr>
+          <w:rFonts w:cstheme="minorHAnsi"/>
+          <w:color w:val="000000"/>
+          <w:sz w:val="28"/>
+          <w:szCs w:val="28"/>
+          <w:shd w:val="clear" w:color="auto" w:fill="FFFFFF"/>
+        </w:rPr>
+        <w:t xml:space="preserve">también </w:t>
+      </w:r>
+      <w:r>
+        <w:rPr>
+          <w:rFonts w:cstheme="minorHAnsi"/>
+          <w:color w:val="000000"/>
+          <w:sz w:val="28"/>
+          <w:szCs w:val="28"/>
+          <w:shd w:val="clear" w:color="auto" w:fill="FFFFFF"/>
+        </w:rPr>
+        <w:t xml:space="preserve">lo empleo en </w:t>
+      </w:r>
+      <w:r>
+        <w:rPr>
+          <w:rFonts w:cstheme="minorHAnsi"/>
+          <w:color w:val="000000"/>
+          <w:sz w:val="28"/>
+          <w:szCs w:val="28"/>
+          <w:shd w:val="clear" w:color="auto" w:fill="FFFFFF"/>
+        </w:rPr>
+        <w:t>el logotipo</w:t>
+      </w:r>
+      <w:r>
+        <w:rPr>
+          <w:rFonts w:cstheme="minorHAnsi"/>
+          <w:color w:val="000000"/>
+          <w:sz w:val="28"/>
+          <w:szCs w:val="28"/>
+          <w:shd w:val="clear" w:color="auto" w:fill="FFFFFF"/>
+        </w:rPr>
+        <w:t xml:space="preserve"> para que resalte</w:t>
+      </w:r>
+      <w:r>
+        <w:rPr>
+          <w:rFonts w:cstheme="minorHAnsi"/>
+          <w:color w:val="000000"/>
+          <w:sz w:val="28"/>
+          <w:szCs w:val="28"/>
+          <w:shd w:val="clear" w:color="auto" w:fill="FFFFFF"/>
+        </w:rPr>
+        <w:t xml:space="preserve"> la marca</w:t>
+      </w:r>
+      <w:r>
+        <w:rPr>
+          <w:rFonts w:cstheme="minorHAnsi"/>
+          <w:color w:val="000000"/>
+          <w:sz w:val="28"/>
+          <w:szCs w:val="28"/>
+          <w:shd w:val="clear" w:color="auto" w:fill="FFFFFF"/>
+        </w:rPr>
+        <w:t>)</w:t>
+      </w:r>
+      <w:r>
+        <w:rPr>
+          <w:rFonts w:cstheme="minorHAnsi"/>
+          <w:color w:val="000000"/>
+          <w:sz w:val="28"/>
+          <w:szCs w:val="28"/>
+          <w:shd w:val="clear" w:color="auto" w:fill="FFFFFF"/>
+        </w:rPr>
+        <w:t>.</w:t>
+      </w:r>
     </w:p>
     <w:p>
       <w:pPr>
         <w:pStyle w:val="Ttulo1"/>
       </w:pPr>
+      <w:bookmarkStart w:id="4" w:name="_Toc53064106"/>
+      <w:r>
+        <w:rPr>
+          <w:noProof/>
+          <w:lang w:eastAsia="es-ES"/>
+        </w:rPr>
+        <w:drawing>
+          <wp:anchor distT="0" distB="0" distL="114300" distR="114300" simplePos="0" relativeHeight="251658240" behindDoc="0" locked="0" layoutInCell="1" allowOverlap="1" wp14:anchorId="5DD90DCD" wp14:editId="3D0F7490">
+            <wp:simplePos x="0" y="0"/>
+            <wp:positionH relativeFrom="margin">
+              <wp:align>center</wp:align>
+            </wp:positionH>
+            <wp:positionV relativeFrom="paragraph">
+              <wp:posOffset>51435</wp:posOffset>
+            </wp:positionV>
+            <wp:extent cx="3819525" cy="2495550"/>
+            <wp:effectExtent l="0" t="0" r="9525" b="0"/>
+            <wp:wrapNone/>
+            <wp:docPr id="21" name="Imagen 21"/>
+            <wp:cNvGraphicFramePr>
+              <a:graphicFrameLocks xmlns:a="http://schemas.openxmlformats.org/drawingml/2006/main" noChangeAspect="1"/>
+            </wp:cNvGraphicFramePr>
+            <a:graphic xmlns:a="http://schemas.openxmlformats.org/drawingml/2006/main">
+              <a:graphicData uri="http://schemas.openxmlformats.org/drawingml/2006/picture">
+                <pic:pic xmlns:pic="http://schemas.openxmlformats.org/drawingml/2006/picture">
+                  <pic:nvPicPr>
+                    <pic:cNvPr id="21" name="Tonos.JPG"/>
+                    <pic:cNvPicPr/>
+                  </pic:nvPicPr>
+                  <pic:blipFill>
+                    <a:blip r:embed="rId9">
+                      <a:extLst>
+                        <a:ext uri="{28A0092B-C50C-407E-A947-70E740481C1C}">
+                          <a14:useLocalDpi xmlns:a14="http://schemas.microsoft.com/office/drawing/2010/main" val="0"/>
+                        </a:ext>
+                      </a:extLst>
+                    </a:blip>
+                    <a:stretch>
+                      <a:fillRect/>
+                    </a:stretch>
+                  </pic:blipFill>
+                  <pic:spPr>
+                    <a:xfrm>
+                      <a:off x="0" y="0"/>
+                      <a:ext cx="3819525" cy="2495550"/>
+                    </a:xfrm>
+                    <a:prstGeom prst="rect">
+                      <a:avLst/>
+                    </a:prstGeom>
+                  </pic:spPr>
+                </pic:pic>
+              </a:graphicData>
+            </a:graphic>
+            <wp14:sizeRelH relativeFrom="page">
+              <wp14:pctWidth>0</wp14:pctWidth>
+            </wp14:sizeRelH>
+            <wp14:sizeRelV relativeFrom="page">
+              <wp14:pctHeight>0</wp14:pctHeight>
+            </wp14:sizeRelV>
+          </wp:anchor>
+        </w:drawing>
+      </w:r>
+      <w:bookmarkEnd w:id="4"/>
+    </w:p>
+    <w:p/>
+    <w:p/>
+    <w:p/>
+    <w:p/>
+    <w:p/>
+    <w:p/>
+    <w:p/>
+    <w:p/>
+    <w:p/>
+    <w:p/>
+    <w:p>
+      <w:pPr>
+        <w:pStyle w:val="Ttulo1"/>
+        <w:rPr>
+          <w:rFonts w:asciiTheme="minorHAnsi" w:hAnsiTheme="minorHAnsi"/>
+          <w:b/>
+        </w:rPr>
+      </w:pPr>
+      <w:bookmarkStart w:id="5" w:name="_Toc53064107"/>
+      <w:r>
+        <w:rPr>
+          <w:b/>
+        </w:rPr>
+        <w:lastRenderedPageBreak/>
+        <w:t>2</w:t>
+      </w:r>
+      <w:r>
+        <w:rPr>
+          <w:b/>
+        </w:rPr>
+        <w:t>.- Logo</w:t>
+      </w:r>
+      <w:bookmarkEnd w:id="5"/>
+    </w:p>
+    <w:p>
+      <w:pPr>
+        <w:pStyle w:val="Ttulo1"/>
+        <w:rPr>
+          <w:b/>
+        </w:rPr>
+      </w:pPr>
+      <w:bookmarkStart w:id="6" w:name="_Toc53064108"/>
+      <w:r>
+        <w:rPr>
+          <w:b/>
+        </w:rPr>
+        <w:t>3</w:t>
+      </w:r>
+      <w:r>
+        <w:rPr>
+          <w:b/>
+        </w:rPr>
+        <w:t>.- Tipografías</w:t>
+      </w:r>
+      <w:bookmarkEnd w:id="6"/>
+    </w:p>
+    <w:p>
+      <w:pPr>
+        <w:pStyle w:val="Ttulo1"/>
+        <w:rPr>
+          <w:b/>
+        </w:rPr>
+      </w:pPr>
+      <w:bookmarkStart w:id="7" w:name="_Toc53064109"/>
+      <w:r>
+        <w:rPr>
+          <w:b/>
+        </w:rPr>
+        <w:t>4</w:t>
+      </w:r>
+      <w:r>
+        <w:rPr>
+          <w:b/>
+        </w:rPr>
+        <w:t xml:space="preserve">.- </w:t>
+      </w:r>
+      <w:r>
+        <w:rPr>
+          <w:rStyle w:val="Ttulo1Car"/>
+          <w:b/>
+        </w:rPr>
+        <w:t>Estilo visual</w:t>
+      </w:r>
+      <w:bookmarkEnd w:id="7"/>
     </w:p>
     <w:sectPr>
+      <w:footerReference w:type="default" r:id="rId10"/>
       <w:pgSz w:w="11906" w:h="16838"/>
       <w:pgMar w:top="1417" w:right="1701" w:bottom="1417" w:left="1701" w:header="708" w:footer="708" w:gutter="0"/>
       <w:pgNumType w:start="0"/>
@@ -1624,8 +2437,287 @@
 </w:document>
 </file>
 
+<file path=word/endnotes.xml><?xml version="1.0" encoding="utf-8"?>
+<w:endnotes xmlns:wpc="http://schemas.microsoft.com/office/word/2010/wordprocessingCanvas" xmlns:cx="http://schemas.microsoft.com/office/drawing/2014/chartex" xmlns:mc="http://schemas.openxmlformats.org/markup-compatibility/2006" xmlns:o="urn:schemas-microsoft-com:office:office" xmlns:r="http://schemas.openxmlformats.org/officeDocument/2006/relationships" xmlns:m="http://schemas.openxmlformats.org/officeDocument/2006/math" xmlns:v="urn:schemas-microsoft-com:vml" xmlns:wp14="http://schemas.microsoft.com/office/word/2010/wordprocessingDrawing" xmlns:wp="http://schemas.openxmlformats.org/drawingml/2006/wordprocessingDrawing" xmlns:w10="urn:schemas-microsoft-com:office:word" xmlns:w="http://schemas.openxmlformats.org/wordprocessingml/2006/main" xmlns:w14="http://schemas.microsoft.com/office/word/2010/wordml" xmlns:w15="http://schemas.microsoft.com/office/word/2012/wordml" xmlns:w16se="http://schemas.microsoft.com/office/word/2015/wordml/symex" xmlns:wpg="http://schemas.microsoft.com/office/word/2010/wordprocessingGroup" xmlns:wpi="http://schemas.microsoft.com/office/word/2010/wordprocessingInk" xmlns:wne="http://schemas.microsoft.com/office/word/2006/wordml" xmlns:wps="http://schemas.microsoft.com/office/word/2010/wordprocessingShape" mc:Ignorable="w14 w15 w16se wp14">
+  <w:endnote w:type="separator" w:id="-1">
+    <w:p>
+      <w:pPr>
+        <w:spacing w:after="0" w:line="240" w:lineRule="auto"/>
+      </w:pPr>
+      <w:r>
+        <w:separator/>
+      </w:r>
+    </w:p>
+  </w:endnote>
+  <w:endnote w:type="continuationSeparator" w:id="0">
+    <w:p>
+      <w:pPr>
+        <w:spacing w:after="0" w:line="240" w:lineRule="auto"/>
+      </w:pPr>
+      <w:r>
+        <w:continuationSeparator/>
+      </w:r>
+    </w:p>
+  </w:endnote>
+</w:endnotes>
+</file>
+
+<file path=word/footer1.xml><?xml version="1.0" encoding="utf-8"?>
+<w:ftr xmlns:wpc="http://schemas.microsoft.com/office/word/2010/wordprocessingCanvas" xmlns:cx="http://schemas.microsoft.com/office/drawing/2014/chartex" xmlns:mc="http://schemas.openxmlformats.org/markup-compatibility/2006" xmlns:o="urn:schemas-microsoft-com:office:office" xmlns:r="http://schemas.openxmlformats.org/officeDocument/2006/relationships" xmlns:m="http://schemas.openxmlformats.org/officeDocument/2006/math" xmlns:v="urn:schemas-microsoft-com:vml" xmlns:wp14="http://schemas.microsoft.com/office/word/2010/wordprocessingDrawing" xmlns:wp="http://schemas.openxmlformats.org/drawingml/2006/wordprocessingDrawing" xmlns:w10="urn:schemas-microsoft-com:office:word" xmlns:w="http://schemas.openxmlformats.org/wordprocessingml/2006/main" xmlns:w14="http://schemas.microsoft.com/office/word/2010/wordml" xmlns:w15="http://schemas.microsoft.com/office/word/2012/wordml" xmlns:w16se="http://schemas.microsoft.com/office/word/2015/wordml/symex" xmlns:wpg="http://schemas.microsoft.com/office/word/2010/wordprocessingGroup" xmlns:wpi="http://schemas.microsoft.com/office/word/2010/wordprocessingInk" xmlns:wne="http://schemas.microsoft.com/office/word/2006/wordml" xmlns:wps="http://schemas.microsoft.com/office/word/2010/wordprocessingShape" mc:Ignorable="w14 w15 w16se wp14">
+  <w:sdt>
+    <w:sdtPr>
+      <w:id w:val="-518308056"/>
+      <w:docPartObj>
+        <w:docPartGallery w:val="Page Numbers (Bottom of Page)"/>
+        <w:docPartUnique/>
+      </w:docPartObj>
+    </w:sdtPr>
+    <w:sdtContent>
+      <w:p>
+        <w:pPr>
+          <w:pStyle w:val="Piedepgina"/>
+        </w:pPr>
+        <w:r>
+          <w:rPr>
+            <w:noProof/>
+            <w:lang w:eastAsia="es-ES"/>
+          </w:rPr>
+          <mc:AlternateContent>
+            <mc:Choice Requires="wps">
+              <w:drawing>
+                <wp:anchor distT="0" distB="0" distL="114300" distR="114300" simplePos="0" relativeHeight="251659264" behindDoc="0" locked="0" layoutInCell="0" allowOverlap="1" wp14:anchorId="2A6B4B65" wp14:editId="15232BC9">
+                  <wp:simplePos x="0" y="0"/>
+                  <wp:positionH relativeFrom="rightMargin">
+                    <wp:posOffset>197716</wp:posOffset>
+                  </wp:positionH>
+                  <wp:positionV relativeFrom="bottomMargin">
+                    <wp:posOffset>118283</wp:posOffset>
+                  </wp:positionV>
+                  <wp:extent cx="443288" cy="424353"/>
+                  <wp:effectExtent l="0" t="0" r="13970" b="13970"/>
+                  <wp:wrapNone/>
+                  <wp:docPr id="12" name="Esquina doblada 12"/>
+                  <wp:cNvGraphicFramePr>
+                    <a:graphicFrameLocks xmlns:a="http://schemas.openxmlformats.org/drawingml/2006/main"/>
+                  </wp:cNvGraphicFramePr>
+                  <a:graphic xmlns:a="http://schemas.openxmlformats.org/drawingml/2006/main">
+                    <a:graphicData uri="http://schemas.microsoft.com/office/word/2010/wordprocessingShape">
+                      <wps:wsp>
+                        <wps:cNvSpPr>
+                          <a:spLocks noChangeArrowheads="1"/>
+                        </wps:cNvSpPr>
+                        <wps:spPr bwMode="auto">
+                          <a:xfrm>
+                            <a:off x="0" y="0"/>
+                            <a:ext cx="443288" cy="424353"/>
+                          </a:xfrm>
+                          <a:prstGeom prst="foldedCorner">
+                            <a:avLst>
+                              <a:gd name="adj" fmla="val 34560"/>
+                            </a:avLst>
+                          </a:prstGeom>
+                          <a:solidFill>
+                            <a:srgbClr val="FFFFFF"/>
+                          </a:solidFill>
+                          <a:ln w="3175">
+                            <a:solidFill>
+                              <a:srgbClr val="808080"/>
+                            </a:solidFill>
+                            <a:round/>
+                            <a:headEnd/>
+                            <a:tailEnd/>
+                          </a:ln>
+                        </wps:spPr>
+                        <wps:txbx>
+                          <w:txbxContent>
+                            <w:p>
+                              <w:pPr>
+                                <w:jc w:val="center"/>
+                                <w:rPr>
+                                  <w:rFonts w:ascii="Britannic Bold" w:hAnsi="Britannic Bold"/>
+                                  <w:sz w:val="32"/>
+                                  <w:szCs w:val="32"/>
+                                </w:rPr>
+                              </w:pPr>
+                              <w:r>
+                                <w:rPr>
+                                  <w:rFonts w:ascii="Britannic Bold" w:hAnsi="Britannic Bold"/>
+                                  <w:sz w:val="32"/>
+                                  <w:szCs w:val="32"/>
+                                </w:rPr>
+                                <w:fldChar w:fldCharType="begin"/>
+                              </w:r>
+                              <w:r>
+                                <w:rPr>
+                                  <w:rFonts w:ascii="Britannic Bold" w:hAnsi="Britannic Bold"/>
+                                  <w:sz w:val="32"/>
+                                  <w:szCs w:val="32"/>
+                                </w:rPr>
+                                <w:instrText>PAGE    \* MERGEFORMAT</w:instrText>
+                              </w:r>
+                              <w:r>
+                                <w:rPr>
+                                  <w:rFonts w:ascii="Britannic Bold" w:hAnsi="Britannic Bold"/>
+                                  <w:sz w:val="32"/>
+                                  <w:szCs w:val="32"/>
+                                </w:rPr>
+                                <w:fldChar w:fldCharType="separate"/>
+                              </w:r>
+                              <w:r>
+                                <w:rPr>
+                                  <w:rFonts w:ascii="Britannic Bold" w:hAnsi="Britannic Bold"/>
+                                  <w:noProof/>
+                                  <w:sz w:val="32"/>
+                                  <w:szCs w:val="32"/>
+                                </w:rPr>
+                                <w:t>3</w:t>
+                              </w:r>
+                              <w:r>
+                                <w:rPr>
+                                  <w:rFonts w:ascii="Britannic Bold" w:hAnsi="Britannic Bold"/>
+                                  <w:sz w:val="32"/>
+                                  <w:szCs w:val="32"/>
+                                </w:rPr>
+                                <w:fldChar w:fldCharType="end"/>
+                              </w:r>
+                            </w:p>
+                          </w:txbxContent>
+                        </wps:txbx>
+                        <wps:bodyPr rot="0" vert="horz" wrap="square" lIns="91440" tIns="45720" rIns="91440" bIns="45720" anchor="t" anchorCtr="0" upright="1">
+                          <a:noAutofit/>
+                        </wps:bodyPr>
+                      </wps:wsp>
+                    </a:graphicData>
+                  </a:graphic>
+                  <wp14:sizeRelH relativeFrom="page">
+                    <wp14:pctWidth>0</wp14:pctWidth>
+                  </wp14:sizeRelH>
+                  <wp14:sizeRelV relativeFrom="page">
+                    <wp14:pctHeight>0</wp14:pctHeight>
+                  </wp14:sizeRelV>
+                </wp:anchor>
+              </w:drawing>
+            </mc:Choice>
+            <mc:Fallback>
+              <w:pict>
+                <v:shapetype w14:anchorId="2A6B4B65" id="_x0000_t65" coordsize="21600,21600" o:spt="65" adj="18900" path="m,l,21600@0,21600,21600@0,21600,xem@0,21600nfl@3@5c@7@9@11@13,21600@0e">
+                  <v:formulas>
+                    <v:f eqn="val #0"/>
+                    <v:f eqn="sum 21600 0 @0"/>
+                    <v:f eqn="prod @1 8481 32768"/>
+                    <v:f eqn="sum @2 @0 0"/>
+                    <v:f eqn="prod @1 1117 32768"/>
+                    <v:f eqn="sum @4 @0 0"/>
+                    <v:f eqn="prod @1 11764 32768"/>
+                    <v:f eqn="sum @6 @0 0"/>
+                    <v:f eqn="prod @1 6144 32768"/>
+                    <v:f eqn="sum @8 @0 0"/>
+                    <v:f eqn="prod @1 20480 32768"/>
+                    <v:f eqn="sum @10 @0 0"/>
+                    <v:f eqn="prod @1 6144 32768"/>
+                    <v:f eqn="sum @12 @0 0"/>
+                  </v:formulas>
+                  <v:path o:extrusionok="f" gradientshapeok="t" o:connecttype="rect" textboxrect="0,0,21600,@13"/>
+                  <v:handles>
+                    <v:h position="#0,bottomRight" xrange="10800,21600"/>
+                  </v:handles>
+                  <o:complex v:ext="view"/>
+                </v:shapetype>
+                <v:shape id="Esquina doblada 12" o:spid="_x0000_s1027" type="#_x0000_t65" style="position:absolute;margin-left:15.55pt;margin-top:9.3pt;width:34.9pt;height:33.4pt;z-index:251659264;visibility:visible;mso-wrap-style:square;mso-width-percent:0;mso-height-percent:0;mso-wrap-distance-left:9pt;mso-wrap-distance-top:0;mso-wrap-distance-right:9pt;mso-wrap-distance-bottom:0;mso-position-horizontal:absolute;mso-position-horizontal-relative:right-margin-area;mso-position-vertical:absolute;mso-position-vertical-relative:bottom-margin-area;mso-width-percent:0;mso-height-percent:0;mso-width-relative:page;mso-height-relative:page;v-text-anchor:top" o:gfxdata="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" o:allowincell="f" adj="14135" strokecolor="gray" strokeweight=".25pt">
+                  <v:textbox>
+                    <w:txbxContent>
+                      <w:p>
+                        <w:pPr>
+                          <w:jc w:val="center"/>
+                          <w:rPr>
+                            <w:rFonts w:ascii="Britannic Bold" w:hAnsi="Britannic Bold"/>
+                            <w:sz w:val="32"/>
+                            <w:szCs w:val="32"/>
+                          </w:rPr>
+                        </w:pPr>
+                        <w:r>
+                          <w:rPr>
+                            <w:rFonts w:ascii="Britannic Bold" w:hAnsi="Britannic Bold"/>
+                            <w:sz w:val="32"/>
+                            <w:szCs w:val="32"/>
+                          </w:rPr>
+                          <w:fldChar w:fldCharType="begin"/>
+                        </w:r>
+                        <w:r>
+                          <w:rPr>
+                            <w:rFonts w:ascii="Britannic Bold" w:hAnsi="Britannic Bold"/>
+                            <w:sz w:val="32"/>
+                            <w:szCs w:val="32"/>
+                          </w:rPr>
+                          <w:instrText>PAGE    \* MERGEFORMAT</w:instrText>
+                        </w:r>
+                        <w:r>
+                          <w:rPr>
+                            <w:rFonts w:ascii="Britannic Bold" w:hAnsi="Britannic Bold"/>
+                            <w:sz w:val="32"/>
+                            <w:szCs w:val="32"/>
+                          </w:rPr>
+                          <w:fldChar w:fldCharType="separate"/>
+                        </w:r>
+                        <w:r>
+                          <w:rPr>
+                            <w:rFonts w:ascii="Britannic Bold" w:hAnsi="Britannic Bold"/>
+                            <w:noProof/>
+                            <w:sz w:val="32"/>
+                            <w:szCs w:val="32"/>
+                          </w:rPr>
+                          <w:t>3</w:t>
+                        </w:r>
+                        <w:r>
+                          <w:rPr>
+                            <w:rFonts w:ascii="Britannic Bold" w:hAnsi="Britannic Bold"/>
+                            <w:sz w:val="32"/>
+                            <w:szCs w:val="32"/>
+                          </w:rPr>
+                          <w:fldChar w:fldCharType="end"/>
+                        </w:r>
+                      </w:p>
+                    </w:txbxContent>
+                  </v:textbox>
+                  <w10:wrap anchorx="margin" anchory="margin"/>
+                </v:shape>
+              </w:pict>
+            </mc:Fallback>
+          </mc:AlternateContent>
+        </w:r>
+      </w:p>
+    </w:sdtContent>
+  </w:sdt>
+</w:ftr>
+</file>
+
+<file path=word/footnotes.xml><?xml version="1.0" encoding="utf-8"?>
+<w:footnotes xmlns:wpc="http://schemas.microsoft.com/office/word/2010/wordprocessingCanvas" xmlns:cx="http://schemas.microsoft.com/office/drawing/2014/chartex" xmlns:mc="http://schemas.openxmlformats.org/markup-compatibility/2006" xmlns:o="urn:schemas-microsoft-com:office:office" xmlns:r="http://schemas.openxmlformats.org/officeDocument/2006/relationships" xmlns:m="http://schemas.openxmlformats.org/officeDocument/2006/math" xmlns:v="urn:schemas-microsoft-com:vml" xmlns:wp14="http://schemas.microsoft.com/office/word/2010/wordprocessingDrawing" xmlns:wp="http://schemas.openxmlformats.org/drawingml/2006/wordprocessingDrawing" xmlns:w10="urn:schemas-microsoft-com:office:word" xmlns:w="http://schemas.openxmlformats.org/wordprocessingml/2006/main" xmlns:w14="http://schemas.microsoft.com/office/word/2010/wordml" xmlns:w15="http://schemas.microsoft.com/office/word/2012/wordml" xmlns:w16se="http://schemas.microsoft.com/office/word/2015/wordml/symex" xmlns:wpg="http://schemas.microsoft.com/office/word/2010/wordprocessingGroup" xmlns:wpi="http://schemas.microsoft.com/office/word/2010/wordprocessingInk" xmlns:wne="http://schemas.microsoft.com/office/word/2006/wordml" xmlns:wps="http://schemas.microsoft.com/office/word/2010/wordprocessingShape" mc:Ignorable="w14 w15 w16se wp14">
+  <w:footnote w:type="separator" w:id="-1">
+    <w:p>
+      <w:pPr>
+        <w:spacing w:after="0" w:line="240" w:lineRule="auto"/>
+      </w:pPr>
+      <w:r>
+        <w:separator/>
+      </w:r>
+    </w:p>
+  </w:footnote>
+  <w:footnote w:type="continuationSeparator" w:id="0">
+    <w:p>
+      <w:pPr>
+        <w:spacing w:after="0" w:line="240" w:lineRule="auto"/>
+      </w:pPr>
+      <w:r>
+        <w:continuationSeparator/>
+      </w:r>
+    </w:p>
+  </w:footnote>
+</w:footnotes>
+</file>
+
 <file path=word/styles.xml><?xml version="1.0" encoding="utf-8"?>
-<w:styles xmlns:mc="http://schemas.openxmlformats.org/markup-compatibility/2006" xmlns:r="http://schemas.openxmlformats.org/officeDocument/2006/relationships" xmlns:w="http://schemas.openxmlformats.org/wordprocessingml/2006/main" xmlns:w14="http://schemas.microsoft.com/office/word/2010/wordml" xmlns:w15="http://schemas.microsoft.com/office/word/2012/wordml" xmlns:w16cex="http://schemas.microsoft.com/office/word/2018/wordml/cex" xmlns:w16cid="http://schemas.microsoft.com/office/word/2016/wordml/cid" xmlns:w16="http://schemas.microsoft.com/office/word/2018/wordml" xmlns:w16se="http://schemas.microsoft.com/office/word/2015/wordml/symex" mc:Ignorable="w14 w15 w16se w16cid w16 w16cex">
+<w:styles xmlns:mc="http://schemas.openxmlformats.org/markup-compatibility/2006" xmlns:r="http://schemas.openxmlformats.org/officeDocument/2006/relationships" xmlns:w="http://schemas.openxmlformats.org/wordprocessingml/2006/main" xmlns:w14="http://schemas.microsoft.com/office/word/2010/wordml" xmlns:w15="http://schemas.microsoft.com/office/word/2012/wordml" xmlns:w16se="http://schemas.microsoft.com/office/word/2015/wordml/symex" mc:Ignorable="w14 w15 w16se">
   <w:docDefaults>
     <w:rPrDefault>
       <w:rPr>
@@ -1641,7 +2733,7 @@
       </w:pPr>
     </w:pPrDefault>
   </w:docDefaults>
-  <w:latentStyles w:defLockedState="0" w:defUIPriority="99" w:defSemiHidden="0" w:defUnhideWhenUsed="0" w:defQFormat="0" w:count="376">
+  <w:latentStyles w:defLockedState="0" w:defUIPriority="99" w:defSemiHidden="0" w:defUnhideWhenUsed="0" w:defQFormat="0" w:count="371">
     <w:lsdException w:name="Normal" w:uiPriority="0" w:qFormat="1"/>
     <w:lsdException w:name="heading 1" w:uiPriority="9" w:qFormat="1"/>
     <w:lsdException w:name="heading 2" w:semiHidden="1" w:uiPriority="9" w:unhideWhenUsed="1" w:qFormat="1"/>
@@ -1747,6 +2839,7 @@
     <w:lsdException w:name="HTML Sample" w:semiHidden="1" w:unhideWhenUsed="1"/>
     <w:lsdException w:name="HTML Typewriter" w:semiHidden="1" w:unhideWhenUsed="1"/>
     <w:lsdException w:name="HTML Variable" w:semiHidden="1" w:unhideWhenUsed="1"/>
+    <w:lsdException w:name="Normal Table" w:semiHidden="1" w:unhideWhenUsed="1"/>
     <w:lsdException w:name="annotation subject" w:semiHidden="1" w:unhideWhenUsed="1"/>
     <w:lsdException w:name="No List" w:semiHidden="1" w:unhideWhenUsed="1"/>
     <w:lsdException w:name="Outline List 1" w:semiHidden="1" w:unhideWhenUsed="1"/>
@@ -1789,8 +2882,11 @@
     <w:lsdException w:name="Table Contemporary" w:semiHidden="1" w:unhideWhenUsed="1"/>
     <w:lsdException w:name="Table Elegant" w:semiHidden="1" w:unhideWhenUsed="1"/>
     <w:lsdException w:name="Table Professional" w:semiHidden="1" w:unhideWhenUsed="1"/>
+    <w:lsdException w:name="Table Subtle 1" w:semiHidden="1" w:unhideWhenUsed="1"/>
     <w:lsdException w:name="Table Subtle 2" w:semiHidden="1" w:unhideWhenUsed="1"/>
     <w:lsdException w:name="Table Web 1" w:semiHidden="1" w:unhideWhenUsed="1"/>
+    <w:lsdException w:name="Table Web 2" w:semiHidden="1" w:unhideWhenUsed="1"/>
+    <w:lsdException w:name="Table Web 3" w:semiHidden="1" w:unhideWhenUsed="1"/>
     <w:lsdException w:name="Balloon Text" w:semiHidden="1" w:unhideWhenUsed="1"/>
     <w:lsdException w:name="Table Grid" w:uiPriority="39"/>
     <w:lsdException w:name="Table Theme" w:semiHidden="1" w:unhideWhenUsed="1"/>
@@ -2009,11 +3105,6 @@
     <w:lsdException w:name="List Table 5 Dark Accent 6" w:uiPriority="50"/>
     <w:lsdException w:name="List Table 6 Colorful Accent 6" w:uiPriority="51"/>
     <w:lsdException w:name="List Table 7 Colorful Accent 6" w:uiPriority="52"/>
-    <w:lsdException w:name="Mention" w:semiHidden="1" w:unhideWhenUsed="1"/>
-    <w:lsdException w:name="Smart Hyperlink" w:semiHidden="1" w:unhideWhenUsed="1"/>
-    <w:lsdException w:name="Hashtag" w:semiHidden="1" w:unhideWhenUsed="1"/>
-    <w:lsdException w:name="Unresolved Mention" w:semiHidden="1" w:unhideWhenUsed="1"/>
-    <w:lsdException w:name="Smart Link" w:semiHidden="1" w:unhideWhenUsed="1"/>
   </w:latentStyles>
   <w:style w:type="paragraph" w:default="1" w:styleId="Normal">
     <w:name w:val="Normal"/>
@@ -2038,6 +3129,50 @@
       <w:color w:val="2E74B5" w:themeColor="accent1" w:themeShade="BF"/>
       <w:sz w:val="32"/>
       <w:szCs w:val="32"/>
+    </w:rPr>
+  </w:style>
+  <w:style w:type="paragraph" w:styleId="Ttulo2">
+    <w:name w:val="heading 2"/>
+    <w:basedOn w:val="Normal"/>
+    <w:next w:val="Normal"/>
+    <w:link w:val="Ttulo2Car"/>
+    <w:uiPriority w:val="9"/>
+    <w:unhideWhenUsed/>
+    <w:qFormat/>
+    <w:rsid w:val="00CE72F4"/>
+    <w:pPr>
+      <w:keepNext/>
+      <w:keepLines/>
+      <w:spacing w:before="40" w:after="0"/>
+      <w:outlineLvl w:val="1"/>
+    </w:pPr>
+    <w:rPr>
+      <w:rFonts w:asciiTheme="majorHAnsi" w:eastAsiaTheme="majorEastAsia" w:hAnsiTheme="majorHAnsi" w:cstheme="majorBidi"/>
+      <w:color w:val="2E74B5" w:themeColor="accent1" w:themeShade="BF"/>
+      <w:sz w:val="26"/>
+      <w:szCs w:val="26"/>
+    </w:rPr>
+  </w:style>
+  <w:style w:type="paragraph" w:styleId="Ttulo3">
+    <w:name w:val="heading 3"/>
+    <w:basedOn w:val="Normal"/>
+    <w:next w:val="Normal"/>
+    <w:link w:val="Ttulo3Car"/>
+    <w:uiPriority w:val="9"/>
+    <w:unhideWhenUsed/>
+    <w:qFormat/>
+    <w:rsid w:val="00793BD8"/>
+    <w:pPr>
+      <w:keepNext/>
+      <w:keepLines/>
+      <w:spacing w:before="40" w:after="0"/>
+      <w:outlineLvl w:val="2"/>
+    </w:pPr>
+    <w:rPr>
+      <w:rFonts w:asciiTheme="majorHAnsi" w:eastAsiaTheme="majorEastAsia" w:hAnsiTheme="majorHAnsi" w:cstheme="majorBidi"/>
+      <w:color w:val="1F4D78" w:themeColor="accent1" w:themeShade="7F"/>
+      <w:sz w:val="24"/>
+      <w:szCs w:val="24"/>
     </w:rPr>
   </w:style>
   <w:style w:type="paragraph" w:styleId="Ttulo4">
@@ -2179,6 +3314,89 @@
       <w:iCs/>
       <w:color w:val="2E74B5" w:themeColor="accent1" w:themeShade="BF"/>
     </w:rPr>
+  </w:style>
+  <w:style w:type="character" w:customStyle="1" w:styleId="Ttulo2Car">
+    <w:name w:val="Título 2 Car"/>
+    <w:basedOn w:val="Fuentedeprrafopredeter"/>
+    <w:link w:val="Ttulo2"/>
+    <w:uiPriority w:val="9"/>
+    <w:rsid w:val="00CE72F4"/>
+    <w:rPr>
+      <w:rFonts w:asciiTheme="majorHAnsi" w:eastAsiaTheme="majorEastAsia" w:hAnsiTheme="majorHAnsi" w:cstheme="majorBidi"/>
+      <w:color w:val="2E74B5" w:themeColor="accent1" w:themeShade="BF"/>
+      <w:sz w:val="26"/>
+      <w:szCs w:val="26"/>
+    </w:rPr>
+  </w:style>
+  <w:style w:type="paragraph" w:styleId="TDC2">
+    <w:name w:val="toc 2"/>
+    <w:basedOn w:val="Normal"/>
+    <w:next w:val="Normal"/>
+    <w:autoRedefine/>
+    <w:uiPriority w:val="39"/>
+    <w:unhideWhenUsed/>
+    <w:rsid w:val="007156A9"/>
+    <w:pPr>
+      <w:spacing w:after="100"/>
+      <w:ind w:left="220"/>
+    </w:pPr>
+  </w:style>
+  <w:style w:type="character" w:customStyle="1" w:styleId="Ttulo3Car">
+    <w:name w:val="Título 3 Car"/>
+    <w:basedOn w:val="Fuentedeprrafopredeter"/>
+    <w:link w:val="Ttulo3"/>
+    <w:uiPriority w:val="9"/>
+    <w:rsid w:val="00793BD8"/>
+    <w:rPr>
+      <w:rFonts w:asciiTheme="majorHAnsi" w:eastAsiaTheme="majorEastAsia" w:hAnsiTheme="majorHAnsi" w:cstheme="majorBidi"/>
+      <w:color w:val="1F4D78" w:themeColor="accent1" w:themeShade="7F"/>
+      <w:sz w:val="24"/>
+      <w:szCs w:val="24"/>
+    </w:rPr>
+  </w:style>
+  <w:style w:type="paragraph" w:styleId="Encabezado">
+    <w:name w:val="header"/>
+    <w:basedOn w:val="Normal"/>
+    <w:link w:val="EncabezadoCar"/>
+    <w:uiPriority w:val="99"/>
+    <w:unhideWhenUsed/>
+    <w:rsid w:val="00354E39"/>
+    <w:pPr>
+      <w:tabs>
+        <w:tab w:val="center" w:pos="4252"/>
+        <w:tab w:val="right" w:pos="8504"/>
+      </w:tabs>
+      <w:spacing w:after="0" w:line="240" w:lineRule="auto"/>
+    </w:pPr>
+  </w:style>
+  <w:style w:type="character" w:customStyle="1" w:styleId="EncabezadoCar">
+    <w:name w:val="Encabezado Car"/>
+    <w:basedOn w:val="Fuentedeprrafopredeter"/>
+    <w:link w:val="Encabezado"/>
+    <w:uiPriority w:val="99"/>
+    <w:rsid w:val="00354E39"/>
+  </w:style>
+  <w:style w:type="paragraph" w:styleId="Piedepgina">
+    <w:name w:val="footer"/>
+    <w:basedOn w:val="Normal"/>
+    <w:link w:val="PiedepginaCar"/>
+    <w:uiPriority w:val="99"/>
+    <w:unhideWhenUsed/>
+    <w:rsid w:val="00354E39"/>
+    <w:pPr>
+      <w:tabs>
+        <w:tab w:val="center" w:pos="4252"/>
+        <w:tab w:val="right" w:pos="8504"/>
+      </w:tabs>
+      <w:spacing w:after="0" w:line="240" w:lineRule="auto"/>
+    </w:pPr>
+  </w:style>
+  <w:style w:type="character" w:customStyle="1" w:styleId="PiedepginaCar">
+    <w:name w:val="Pie de página Car"/>
+    <w:basedOn w:val="Fuentedeprrafopredeter"/>
+    <w:link w:val="Piedepgina"/>
+    <w:uiPriority w:val="99"/>
+    <w:rsid w:val="00354E39"/>
   </w:style>
 </w:styles>
 </file>
@@ -2449,7 +3667,7 @@
 </file>
 
 <file path=customXml/itemProps1.xml><?xml version="1.0" encoding="utf-8"?>
-<ds:datastoreItem xmlns:ds="http://schemas.openxmlformats.org/officeDocument/2006/customXml" ds:itemID="{6791BE63-7FE2-4E19-80B6-B34002B4D62B}">
+<ds:datastoreItem xmlns:ds="http://schemas.openxmlformats.org/officeDocument/2006/customXml" ds:itemID="{E142B311-921D-4B07-A0AC-172D7B652C90}">
   <ds:schemaRefs>
     <ds:schemaRef ds:uri="http://schemas.openxmlformats.org/officeDocument/2006/bibliography"/>
   </ds:schemaRefs>

</xml_diff>

<commit_message>
se añade la sección 2 con el logotipo
</commit_message>
<xml_diff>
--- a/Práctica 2 - Guía de estilo/Práctica 2 - Guía de estilos.docx
+++ b/Práctica 2 - Guía de estilo/Práctica 2 - Guía de estilos.docx
@@ -1753,10 +1753,7 @@
       </w:sdtContent>
     </w:sdt>
     <w:p/>
-    <w:p>
-      <w:bookmarkStart w:id="0" w:name="_GoBack"/>
-      <w:bookmarkEnd w:id="0"/>
-    </w:p>
+    <w:p/>
     <w:p/>
     <w:p/>
     <w:p/>
@@ -1785,7 +1782,7 @@
           <w:b/>
         </w:rPr>
       </w:pPr>
-      <w:bookmarkStart w:id="1" w:name="_Toc53064103"/>
+      <w:bookmarkStart w:id="0" w:name="_Toc53064103"/>
       <w:r>
         <w:rPr>
           <w:b/>
@@ -1799,7 +1796,7 @@
         </w:rPr>
         <w:t>.- Paleta cromática</w:t>
       </w:r>
-      <w:bookmarkEnd w:id="1"/>
+      <w:bookmarkEnd w:id="0"/>
     </w:p>
     <w:p>
       <w:pPr>
@@ -1818,57 +1815,7 @@
           <w:szCs w:val="28"/>
           <w:shd w:val="clear" w:color="auto" w:fill="FFFFFF"/>
         </w:rPr>
-        <w:t>He elegido esta paleta de colores para que la</w:t>
-      </w:r>
-      <w:r>
-        <w:rPr>
-          <w:rFonts w:cstheme="minorHAnsi"/>
-          <w:color w:val="000000"/>
-          <w:sz w:val="28"/>
-          <w:szCs w:val="28"/>
-          <w:shd w:val="clear" w:color="auto" w:fill="FFFFFF"/>
-        </w:rPr>
-        <w:t xml:space="preserve"> página web destaque en internet</w:t>
-      </w:r>
-      <w:r>
-        <w:rPr>
-          <w:rFonts w:cstheme="minorHAnsi"/>
-          <w:color w:val="000000"/>
-          <w:sz w:val="28"/>
-          <w:szCs w:val="28"/>
-          <w:shd w:val="clear" w:color="auto" w:fill="FFFFFF"/>
-        </w:rPr>
-        <w:t xml:space="preserve">, creo que es un punto importante pues </w:t>
-      </w:r>
-      <w:r>
-        <w:rPr>
-          <w:rFonts w:cstheme="minorHAnsi"/>
-          <w:color w:val="000000"/>
-          <w:sz w:val="28"/>
-          <w:szCs w:val="28"/>
-          <w:shd w:val="clear" w:color="auto" w:fill="FFFFFF"/>
-        </w:rPr>
-        <w:t xml:space="preserve">es lo primero que llama la atención cuando la gente visita </w:t>
-      </w:r>
-      <w:r>
-        <w:rPr>
-          <w:rFonts w:cstheme="minorHAnsi"/>
-          <w:color w:val="000000"/>
-          <w:sz w:val="28"/>
-          <w:szCs w:val="28"/>
-          <w:shd w:val="clear" w:color="auto" w:fill="FFFFFF"/>
-        </w:rPr>
-        <w:t>la</w:t>
-      </w:r>
-      <w:r>
-        <w:rPr>
-          <w:rFonts w:cstheme="minorHAnsi"/>
-          <w:color w:val="000000"/>
-          <w:sz w:val="28"/>
-          <w:szCs w:val="28"/>
-          <w:shd w:val="clear" w:color="auto" w:fill="FFFFFF"/>
-        </w:rPr>
-        <w:t xml:space="preserve"> página.</w:t>
+        <w:t>He elegido esta paleta de colores para que la página web destaque en internet, creo que es un punto importante pues es lo primero que llama la atención cuando la gente visita la página.</w:t>
       </w:r>
     </w:p>
     <w:p>
@@ -1882,7 +1829,7 @@
           <w:szCs w:val="28"/>
         </w:rPr>
       </w:pPr>
-      <w:bookmarkStart w:id="2" w:name="_Toc53064104"/>
+      <w:bookmarkStart w:id="1" w:name="_Toc53064104"/>
       <w:r>
         <w:rPr>
           <w:b/>
@@ -1899,7 +1846,7 @@
         </w:rPr>
         <w:t>.1- Los colores principales de la web</w:t>
       </w:r>
-      <w:bookmarkEnd w:id="2"/>
+      <w:bookmarkEnd w:id="1"/>
     </w:p>
     <w:p>
       <w:pPr>
@@ -2087,7 +2034,7 @@
           <w:szCs w:val="28"/>
         </w:rPr>
       </w:pPr>
-      <w:bookmarkStart w:id="3" w:name="_Toc53064105"/>
+      <w:bookmarkStart w:id="2" w:name="_Toc53064105"/>
       <w:r>
         <w:rPr>
           <w:b/>
@@ -2104,7 +2051,7 @@
         </w:rPr>
         <w:t>.2- Otros colores de la web</w:t>
       </w:r>
-      <w:bookmarkEnd w:id="3"/>
+      <w:bookmarkEnd w:id="2"/>
     </w:p>
     <w:p>
       <w:pPr>
@@ -2275,7 +2222,7 @@
       <w:pPr>
         <w:pStyle w:val="Ttulo1"/>
       </w:pPr>
-      <w:bookmarkStart w:id="4" w:name="_Toc53064106"/>
+      <w:bookmarkStart w:id="3" w:name="_Toc53064106"/>
       <w:r>
         <w:rPr>
           <w:noProof/>
@@ -2337,7 +2284,7 @@
           </wp:anchor>
         </w:drawing>
       </w:r>
-      <w:bookmarkEnd w:id="4"/>
+      <w:bookmarkEnd w:id="3"/>
     </w:p>
     <w:p/>
     <w:p/>
@@ -2353,11 +2300,10 @@
       <w:pPr>
         <w:pStyle w:val="Ttulo1"/>
         <w:rPr>
-          <w:rFonts w:asciiTheme="minorHAnsi" w:hAnsiTheme="minorHAnsi"/>
           <w:b/>
         </w:rPr>
       </w:pPr>
-      <w:bookmarkStart w:id="5" w:name="_Toc53064107"/>
+      <w:bookmarkStart w:id="4" w:name="_Toc53064107"/>
       <w:r>
         <w:rPr>
           <w:b/>
@@ -2370,6 +2316,204 @@
           <w:b/>
         </w:rPr>
         <w:t>.- Logo</w:t>
+      </w:r>
+      <w:bookmarkEnd w:id="4"/>
+    </w:p>
+    <w:p>
+      <w:r>
+        <w:t xml:space="preserve">He diseñado un logo con tipografía </w:t>
+      </w:r>
+      <w:proofErr w:type="spellStart"/>
+      <w:r>
+        <w:t>Chronicle</w:t>
+      </w:r>
+      <w:proofErr w:type="spellEnd"/>
+      <w:r>
+        <w:t xml:space="preserve"> y </w:t>
+      </w:r>
+      <w:r>
+        <w:t xml:space="preserve">añadí un detalle para que el logo se asemejara a un zapato. </w:t>
+      </w:r>
+    </w:p>
+    <w:p/>
+    <w:p>
+      <w:r>
+        <w:rPr>
+          <w:noProof/>
+          <w:lang w:eastAsia="es-ES"/>
+        </w:rPr>
+        <w:drawing>
+          <wp:inline distT="0" distB="0" distL="0" distR="0" wp14:anchorId="7DE5CE5B" wp14:editId="2A855499">
+            <wp:extent cx="5400040" cy="2627630"/>
+            <wp:effectExtent l="0" t="0" r="0" b="1270"/>
+            <wp:docPr id="2" name="Imagen 2"/>
+            <wp:cNvGraphicFramePr>
+              <a:graphicFrameLocks xmlns:a="http://schemas.openxmlformats.org/drawingml/2006/main" noChangeAspect="1"/>
+            </wp:cNvGraphicFramePr>
+            <a:graphic xmlns:a="http://schemas.openxmlformats.org/drawingml/2006/main">
+              <a:graphicData uri="http://schemas.openxmlformats.org/drawingml/2006/picture">
+                <pic:pic xmlns:pic="http://schemas.openxmlformats.org/drawingml/2006/picture">
+                  <pic:nvPicPr>
+                    <pic:cNvPr id="2" name="Logo1.PNG"/>
+                    <pic:cNvPicPr/>
+                  </pic:nvPicPr>
+                  <pic:blipFill>
+                    <a:blip r:embed="rId10" cstate="print">
+                      <a:extLst>
+                        <a:ext uri="{28A0092B-C50C-407E-A947-70E740481C1C}">
+                          <a14:useLocalDpi xmlns:a14="http://schemas.microsoft.com/office/drawing/2010/main" val="0"/>
+                        </a:ext>
+                      </a:extLst>
+                    </a:blip>
+                    <a:stretch>
+                      <a:fillRect/>
+                    </a:stretch>
+                  </pic:blipFill>
+                  <pic:spPr>
+                    <a:xfrm>
+                      <a:off x="0" y="0"/>
+                      <a:ext cx="5400040" cy="2627630"/>
+                    </a:xfrm>
+                    <a:prstGeom prst="rect">
+                      <a:avLst/>
+                    </a:prstGeom>
+                  </pic:spPr>
+                </pic:pic>
+              </a:graphicData>
+            </a:graphic>
+          </wp:inline>
+        </w:drawing>
+      </w:r>
+    </w:p>
+    <w:p>
+      <w:pPr>
+        <w:rPr>
+          <w:i/>
+        </w:rPr>
+      </w:pPr>
+      <w:r>
+        <w:rPr>
+          <w:i/>
+        </w:rPr>
+        <w:t>Logotipo con transparencia</w:t>
+      </w:r>
+      <w:r>
+        <w:rPr>
+          <w:i/>
+        </w:rPr>
+        <w:t>.</w:t>
+      </w:r>
+    </w:p>
+    <w:p>
+      <w:pPr>
+        <w:rPr>
+          <w:i/>
+        </w:rPr>
+      </w:pPr>
+    </w:p>
+    <w:p>
+      <w:r>
+        <w:rPr>
+          <w:noProof/>
+          <w:lang w:eastAsia="es-ES"/>
+        </w:rPr>
+        <w:drawing>
+          <wp:inline distT="0" distB="0" distL="0" distR="0" wp14:anchorId="72FA35EA" wp14:editId="0CCE1970">
+            <wp:extent cx="5400040" cy="2627630"/>
+            <wp:effectExtent l="0" t="0" r="0" b="1270"/>
+            <wp:docPr id="3" name="Imagen 3"/>
+            <wp:cNvGraphicFramePr>
+              <a:graphicFrameLocks xmlns:a="http://schemas.openxmlformats.org/drawingml/2006/main" noChangeAspect="1"/>
+            </wp:cNvGraphicFramePr>
+            <a:graphic xmlns:a="http://schemas.openxmlformats.org/drawingml/2006/main">
+              <a:graphicData uri="http://schemas.openxmlformats.org/drawingml/2006/picture">
+                <pic:pic xmlns:pic="http://schemas.openxmlformats.org/drawingml/2006/picture">
+                  <pic:nvPicPr>
+                    <pic:cNvPr id="3" name="Logo2.png"/>
+                    <pic:cNvPicPr/>
+                  </pic:nvPicPr>
+                  <pic:blipFill>
+                    <a:blip r:embed="rId11" cstate="print">
+                      <a:extLst>
+                        <a:ext uri="{28A0092B-C50C-407E-A947-70E740481C1C}">
+                          <a14:useLocalDpi xmlns:a14="http://schemas.microsoft.com/office/drawing/2010/main" val="0"/>
+                        </a:ext>
+                      </a:extLst>
+                    </a:blip>
+                    <a:stretch>
+                      <a:fillRect/>
+                    </a:stretch>
+                  </pic:blipFill>
+                  <pic:spPr>
+                    <a:xfrm>
+                      <a:off x="0" y="0"/>
+                      <a:ext cx="5400040" cy="2627630"/>
+                    </a:xfrm>
+                    <a:prstGeom prst="rect">
+                      <a:avLst/>
+                    </a:prstGeom>
+                  </pic:spPr>
+                </pic:pic>
+              </a:graphicData>
+            </a:graphic>
+          </wp:inline>
+        </w:drawing>
+      </w:r>
+    </w:p>
+    <w:p>
+      <w:pPr>
+        <w:rPr>
+          <w:i/>
+        </w:rPr>
+      </w:pPr>
+      <w:r>
+        <w:rPr>
+          <w:i/>
+        </w:rPr>
+        <w:t xml:space="preserve">Logotipo con </w:t>
+      </w:r>
+      <w:r>
+        <w:rPr>
+          <w:i/>
+        </w:rPr>
+        <w:t>fondo rojo</w:t>
+      </w:r>
+      <w:r>
+        <w:rPr>
+          <w:i/>
+        </w:rPr>
+        <w:t>, tal como quedaría en la cabecera.</w:t>
+      </w:r>
+    </w:p>
+    <w:p>
+      <w:pPr>
+        <w:pStyle w:val="Ttulo1"/>
+        <w:rPr>
+          <w:b/>
+        </w:rPr>
+      </w:pPr>
+      <w:bookmarkStart w:id="5" w:name="_Toc53064108"/>
+    </w:p>
+    <w:p>
+      <w:pPr>
+        <w:pStyle w:val="Ttulo1"/>
+        <w:rPr>
+          <w:b/>
+        </w:rPr>
+      </w:pPr>
+      <w:bookmarkStart w:id="6" w:name="_GoBack"/>
+      <w:bookmarkEnd w:id="6"/>
+      <w:r>
+        <w:rPr>
+          <w:b/>
+        </w:rPr>
+        <w:t>3</w:t>
+      </w:r>
+      <w:r>
+        <w:rPr>
+          <w:b/>
+        </w:rPr>
+        <w:t>.- Tipografías</w:t>
       </w:r>
       <w:bookmarkEnd w:id="5"/>
     </w:p>
@@ -2380,28 +2524,6 @@
           <w:b/>
         </w:rPr>
       </w:pPr>
-      <w:bookmarkStart w:id="6" w:name="_Toc53064108"/>
-      <w:r>
-        <w:rPr>
-          <w:b/>
-        </w:rPr>
-        <w:t>3</w:t>
-      </w:r>
-      <w:r>
-        <w:rPr>
-          <w:b/>
-        </w:rPr>
-        <w:t>.- Tipografías</w:t>
-      </w:r>
-      <w:bookmarkEnd w:id="6"/>
-    </w:p>
-    <w:p>
-      <w:pPr>
-        <w:pStyle w:val="Ttulo1"/>
-        <w:rPr>
-          <w:b/>
-        </w:rPr>
-      </w:pPr>
       <w:bookmarkStart w:id="7" w:name="_Toc53064109"/>
       <w:r>
         <w:rPr>
@@ -2425,7 +2547,7 @@
       <w:bookmarkEnd w:id="7"/>
     </w:p>
     <w:sectPr>
-      <w:footerReference w:type="default" r:id="rId10"/>
+      <w:footerReference w:type="default" r:id="rId12"/>
       <w:pgSz w:w="11906" w:h="16838"/>
       <w:pgMar w:top="1417" w:right="1701" w:bottom="1417" w:left="1701" w:header="708" w:footer="708" w:gutter="0"/>
       <w:pgNumType w:start="0"/>
@@ -2472,6 +2594,7 @@
         <w:docPartUnique/>
       </w:docPartObj>
     </w:sdtPr>
+    <w:sdtEndPr/>
     <w:sdtContent>
       <w:p>
         <w:pPr>
@@ -3667,7 +3790,7 @@
 </file>
 
 <file path=customXml/itemProps1.xml><?xml version="1.0" encoding="utf-8"?>
-<ds:datastoreItem xmlns:ds="http://schemas.openxmlformats.org/officeDocument/2006/customXml" ds:itemID="{E142B311-921D-4B07-A0AC-172D7B652C90}">
+<ds:datastoreItem xmlns:ds="http://schemas.openxmlformats.org/officeDocument/2006/customXml" ds:itemID="{DB958094-0763-4401-81B9-78B57D14D134}">
   <ds:schemaRefs>
     <ds:schemaRef ds:uri="http://schemas.openxmlformats.org/officeDocument/2006/bibliography"/>
   </ds:schemaRefs>

</xml_diff>

<commit_message>
Se sube la página html de inicio
</commit_message>
<xml_diff>
--- a/Práctica 2 - Guía de estilo/Práctica 2 - Guía de estilos.docx
+++ b/Práctica 2 - Guía de estilo/Práctica 2 - Guía de estilos.docx
@@ -1,6 +1,6 @@
 
 <file path=word/document.xml><?xml version="1.0" encoding="utf-8"?>
-<w:document xmlns:wpc="http://schemas.microsoft.com/office/word/2010/wordprocessingCanvas" xmlns:cx="http://schemas.microsoft.com/office/drawing/2014/chartex" xmlns:mc="http://schemas.openxmlformats.org/markup-compatibility/2006" xmlns:o="urn:schemas-microsoft-com:office:office" xmlns:r="http://schemas.openxmlformats.org/officeDocument/2006/relationships" xmlns:m="http://schemas.openxmlformats.org/officeDocument/2006/math" xmlns:v="urn:schemas-microsoft-com:vml" xmlns:wp14="http://schemas.microsoft.com/office/word/2010/wordprocessingDrawing" xmlns:wp="http://schemas.openxmlformats.org/drawingml/2006/wordprocessingDrawing" xmlns:w10="urn:schemas-microsoft-com:office:word" xmlns:w="http://schemas.openxmlformats.org/wordprocessingml/2006/main" xmlns:w14="http://schemas.microsoft.com/office/word/2010/wordml" xmlns:w15="http://schemas.microsoft.com/office/word/2012/wordml" xmlns:w16se="http://schemas.microsoft.com/office/word/2015/wordml/symex" xmlns:wpg="http://schemas.microsoft.com/office/word/2010/wordprocessingGroup" xmlns:wpi="http://schemas.microsoft.com/office/word/2010/wordprocessingInk" xmlns:wne="http://schemas.microsoft.com/office/word/2006/wordml" xmlns:wps="http://schemas.microsoft.com/office/word/2010/wordprocessingShape" mc:Ignorable="w14 w15 w16se wp14">
+<w:document xmlns:wpc="http://schemas.microsoft.com/office/word/2010/wordprocessingCanvas" xmlns:cx="http://schemas.microsoft.com/office/drawing/2014/chartex" xmlns:cx1="http://schemas.microsoft.com/office/drawing/2015/9/8/chartex" xmlns:cx2="http://schemas.microsoft.com/office/drawing/2015/10/21/chartex" xmlns:cx3="http://schemas.microsoft.com/office/drawing/2016/5/9/chartex" xmlns:cx4="http://schemas.microsoft.com/office/drawing/2016/5/10/chartex" xmlns:cx5="http://schemas.microsoft.com/office/drawing/2016/5/11/chartex" xmlns:cx6="http://schemas.microsoft.com/office/drawing/2016/5/12/chartex" xmlns:cx7="http://schemas.microsoft.com/office/drawing/2016/5/13/chartex" xmlns:cx8="http://schemas.microsoft.com/office/drawing/2016/5/14/chartex" xmlns:mc="http://schemas.openxmlformats.org/markup-compatibility/2006" xmlns:aink="http://schemas.microsoft.com/office/drawing/2016/ink" xmlns:am3d="http://schemas.microsoft.com/office/drawing/2017/model3d" xmlns:o="urn:schemas-microsoft-com:office:office" xmlns:r="http://schemas.openxmlformats.org/officeDocument/2006/relationships" xmlns:m="http://schemas.openxmlformats.org/officeDocument/2006/math" xmlns:v="urn:schemas-microsoft-com:vml" xmlns:wp14="http://schemas.microsoft.com/office/word/2010/wordprocessingDrawing" xmlns:wp="http://schemas.openxmlformats.org/drawingml/2006/wordprocessingDrawing" xmlns:w10="urn:schemas-microsoft-com:office:word" xmlns:w="http://schemas.openxmlformats.org/wordprocessingml/2006/main" xmlns:w14="http://schemas.microsoft.com/office/word/2010/wordml" xmlns:w15="http://schemas.microsoft.com/office/word/2012/wordml" xmlns:w16cex="http://schemas.microsoft.com/office/word/2018/wordml/cex" xmlns:w16cid="http://schemas.microsoft.com/office/word/2016/wordml/cid" xmlns:w16="http://schemas.microsoft.com/office/word/2018/wordml" xmlns:w16se="http://schemas.microsoft.com/office/word/2015/wordml/symex" xmlns:wpg="http://schemas.microsoft.com/office/word/2010/wordprocessingGroup" xmlns:wpi="http://schemas.microsoft.com/office/word/2010/wordprocessingInk" xmlns:wne="http://schemas.microsoft.com/office/word/2006/wordml" xmlns:wps="http://schemas.microsoft.com/office/word/2010/wordprocessingShape" mc:Ignorable="w14 w15 w16se w16cid w16 w16cex wp14">
   <w:body>
     <w:sdt>
       <w:sdtPr>
@@ -86,8 +86,8 @@
                                   <w:tblLook w:val="04A0" w:firstRow="1" w:lastRow="0" w:firstColumn="1" w:lastColumn="0" w:noHBand="0" w:noVBand="1"/>
                                 </w:tblPr>
                                 <w:tblGrid>
-                                  <w:gridCol w:w="5748"/>
-                                  <w:gridCol w:w="5444"/>
+                                  <w:gridCol w:w="5610"/>
+                                  <w:gridCol w:w="2503"/>
                                 </w:tblGrid>
                                 <w:tr>
                                   <w:trPr>
@@ -665,8 +665,8 @@
                             <w:tblLook w:val="04A0" w:firstRow="1" w:lastRow="0" w:firstColumn="1" w:lastColumn="0" w:noHBand="0" w:noVBand="1"/>
                           </w:tblPr>
                           <w:tblGrid>
-                            <w:gridCol w:w="5748"/>
-                            <w:gridCol w:w="5444"/>
+                            <w:gridCol w:w="5610"/>
+                            <w:gridCol w:w="2503"/>
                           </w:tblGrid>
                           <w:tr>
                             <w:trPr>
@@ -2175,7 +2175,27 @@
           <w:szCs w:val="28"/>
           <w:shd w:val="clear" w:color="auto" w:fill="FFFFFF"/>
         </w:rPr>
-        <w:t>el logotipo</w:t>
+        <w:t xml:space="preserve">el </w:t>
+      </w:r>
+      <w:r>
+        <w:rPr>
+          <w:rFonts w:cstheme="minorHAnsi"/>
+          <w:color w:val="000000"/>
+          <w:sz w:val="28"/>
+          <w:szCs w:val="28"/>
+          <w:shd w:val="clear" w:color="auto" w:fill="FFFFFF"/>
+        </w:rPr>
+        <w:t xml:space="preserve">fondo del </w:t>
+      </w:r>
+      <w:r>
+        <w:rPr>
+          <w:rFonts w:cstheme="minorHAnsi"/>
+          <w:color w:val="000000"/>
+          <w:sz w:val="28"/>
+          <w:szCs w:val="28"/>
+          <w:shd w:val="clear" w:color="auto" w:fill="FFFFFF"/>
+        </w:rPr>
+        <w:t>logotipo</w:t>
       </w:r>
       <w:r>
         <w:rPr>
@@ -2342,13 +2362,31 @@
         <w:t>añadí un detalle para que e</w:t>
       </w:r>
       <w:r>
-        <w:t>l logo se asemejara a un zapato y también a una sonrisa. Considero que es un detalle que queda alegre para captar clientes y ofrecer buenos productos</w:t>
-      </w:r>
-      <w:r>
-        <w:t xml:space="preserve">, por supuesto </w:t>
-      </w:r>
-      <w:r>
-        <w:t>con el mejor trato.</w:t>
+        <w:t xml:space="preserve">l logo se asemejara a un zapato y también a una sonrisa. Considero que es un detalle que </w:t>
+      </w:r>
+      <w:r>
+        <w:t>da un toque simpático a la marca y también sirve</w:t>
+      </w:r>
+      <w:r>
+        <w:t xml:space="preserve"> para captar clientes</w:t>
+      </w:r>
+      <w:r>
+        <w:t xml:space="preserve">, ya que se trata de </w:t>
+      </w:r>
+      <w:r>
+        <w:t>ofrecer buenos productos</w:t>
+      </w:r>
+      <w:r>
+        <w:t xml:space="preserve"> (siempre c</w:t>
+      </w:r>
+      <w:r>
+        <w:t>on el mejor trato</w:t>
+      </w:r>
+      <w:r>
+        <w:t>)</w:t>
+      </w:r>
+      <w:r>
+        <w:t>.</w:t>
       </w:r>
     </w:p>
     <w:p>
@@ -2356,28 +2394,25 @@
         <w:jc w:val="both"/>
       </w:pPr>
       <w:r>
-        <w:t xml:space="preserve">El logotipo está con transparencia y se ha </w:t>
-      </w:r>
-      <w:proofErr w:type="spellStart"/>
-      <w:r>
-        <w:t>vectorizado</w:t>
-      </w:r>
-      <w:proofErr w:type="spellEnd"/>
-      <w:r>
-        <w:t xml:space="preserve"> para poder adaptarlo bien a la cabecera. </w:t>
+        <w:t xml:space="preserve">El logotipo está con transparencia </w:t>
+      </w:r>
+      <w:r>
+        <w:t xml:space="preserve">en formato .PNG </w:t>
+      </w:r>
+      <w:r>
+        <w:t xml:space="preserve">y se ha vectorizado para poder adaptarlo bien a la cabecera. </w:t>
       </w:r>
     </w:p>
     <w:p>
       <w:r>
         <w:rPr>
           <w:noProof/>
-          <w:lang w:eastAsia="es-ES"/>
         </w:rPr>
         <w:drawing>
-          <wp:inline distT="0" distB="0" distL="0" distR="0" wp14:anchorId="0DDBB27F" wp14:editId="74309E3C">
-            <wp:extent cx="5400040" cy="2627630"/>
-            <wp:effectExtent l="0" t="0" r="0" b="1270"/>
-            <wp:docPr id="5" name="Imagen 5"/>
+          <wp:inline distT="0" distB="0" distL="0" distR="0" wp14:anchorId="7C7EAEC0" wp14:editId="4AAA9CDB">
+            <wp:extent cx="5400040" cy="2611120"/>
+            <wp:effectExtent l="0" t="0" r="0" b="0"/>
+            <wp:docPr id="2" name="Imagen 2"/>
             <wp:cNvGraphicFramePr>
               <a:graphicFrameLocks xmlns:a="http://schemas.openxmlformats.org/drawingml/2006/main" noChangeAspect="1"/>
             </wp:cNvGraphicFramePr>
@@ -2385,7 +2420,7 @@
               <a:graphicData uri="http://schemas.openxmlformats.org/drawingml/2006/picture">
                 <pic:pic xmlns:pic="http://schemas.openxmlformats.org/drawingml/2006/picture">
                   <pic:nvPicPr>
-                    <pic:cNvPr id="5" name="Logo.PNG"/>
+                    <pic:cNvPr id="2" name="Imagen 2"/>
                     <pic:cNvPicPr/>
                   </pic:nvPicPr>
                   <pic:blipFill>
@@ -2403,7 +2438,7 @@
                   <pic:spPr>
                     <a:xfrm>
                       <a:off x="0" y="0"/>
-                      <a:ext cx="5400040" cy="2627630"/>
+                      <a:ext cx="5400040" cy="2611120"/>
                     </a:xfrm>
                     <a:prstGeom prst="rect">
                       <a:avLst/>
@@ -2417,12 +2452,19 @@
       </w:r>
     </w:p>
     <w:p>
-      <w:r>
+      <w:pPr>
         <w:rPr>
           <w:i/>
           <w:sz w:val="28"/>
           <w:szCs w:val="28"/>
         </w:rPr>
+      </w:pPr>
+      <w:r>
+        <w:rPr>
+          <w:i/>
+          <w:sz w:val="28"/>
+          <w:szCs w:val="28"/>
+        </w:rPr>
         <w:t>Logotipo con transparencia</w:t>
       </w:r>
       <w:r>
@@ -2433,24 +2475,27 @@
         </w:rPr>
         <w:t>.</w:t>
       </w:r>
+    </w:p>
+    <w:p>
+      <w:pPr>
+        <w:rPr>
+          <w:i/>
+          <w:sz w:val="28"/>
+          <w:szCs w:val="28"/>
+        </w:rPr>
+      </w:pPr>
     </w:p>
     <w:p/>
     <w:p>
-      <w:bookmarkStart w:id="5" w:name="_GoBack"/>
-      <w:bookmarkEnd w:id="5"/>
-    </w:p>
-    <w:p/>
-    <w:p>
       <w:r>
         <w:rPr>
           <w:noProof/>
-          <w:lang w:eastAsia="es-ES"/>
         </w:rPr>
         <w:drawing>
-          <wp:inline distT="0" distB="0" distL="0" distR="0" wp14:anchorId="40819052" wp14:editId="31EFCBE1">
-            <wp:extent cx="5400040" cy="2627630"/>
-            <wp:effectExtent l="0" t="0" r="0" b="1270"/>
-            <wp:docPr id="4" name="Imagen 4"/>
+          <wp:inline distT="0" distB="0" distL="0" distR="0" wp14:anchorId="2C2FF54E" wp14:editId="1DA557E0">
+            <wp:extent cx="5400040" cy="2611120"/>
+            <wp:effectExtent l="0" t="0" r="0" b="0"/>
+            <wp:docPr id="3" name="Imagen 3"/>
             <wp:cNvGraphicFramePr>
               <a:graphicFrameLocks xmlns:a="http://schemas.openxmlformats.org/drawingml/2006/main" noChangeAspect="1"/>
             </wp:cNvGraphicFramePr>
@@ -2458,7 +2503,7 @@
               <a:graphicData uri="http://schemas.openxmlformats.org/drawingml/2006/picture">
                 <pic:pic xmlns:pic="http://schemas.openxmlformats.org/drawingml/2006/picture">
                   <pic:nvPicPr>
-                    <pic:cNvPr id="4" name="Logo_cabecera.png"/>
+                    <pic:cNvPr id="3" name="Imagen 3"/>
                     <pic:cNvPicPr/>
                   </pic:nvPicPr>
                   <pic:blipFill>
@@ -2476,7 +2521,7 @@
                   <pic:spPr>
                     <a:xfrm>
                       <a:off x="0" y="0"/>
-                      <a:ext cx="5400040" cy="2627630"/>
+                      <a:ext cx="5400040" cy="2611120"/>
                     </a:xfrm>
                     <a:prstGeom prst="rect">
                       <a:avLst/>
@@ -2489,6 +2534,7 @@
         </w:drawing>
       </w:r>
     </w:p>
+    <w:p/>
     <w:p>
       <w:pPr>
         <w:rPr>
@@ -2521,16 +2567,7 @@
           <w:b/>
         </w:rPr>
       </w:pPr>
-      <w:bookmarkStart w:id="6" w:name="_Toc53064108"/>
-    </w:p>
-    <w:p/>
-    <w:p>
-      <w:pPr>
-        <w:pStyle w:val="Ttulo1"/>
-        <w:rPr>
-          <w:b/>
-        </w:rPr>
-      </w:pPr>
+      <w:bookmarkStart w:id="5" w:name="_Toc53064108"/>
       <w:r>
         <w:rPr>
           <w:b/>
@@ -2544,7 +2581,7 @@
         </w:rPr>
         <w:t>.- Tipografías</w:t>
       </w:r>
-      <w:bookmarkEnd w:id="6"/>
+      <w:bookmarkEnd w:id="5"/>
     </w:p>
     <w:p>
       <w:pPr>
@@ -2553,7 +2590,7 @@
           <w:b/>
         </w:rPr>
       </w:pPr>
-      <w:bookmarkStart w:id="7" w:name="_Toc53064109"/>
+      <w:bookmarkStart w:id="6" w:name="_Toc53064109"/>
       <w:r>
         <w:rPr>
           <w:b/>
@@ -2573,7 +2610,7 @@
         </w:rPr>
         <w:t>Estilo visual</w:t>
       </w:r>
-      <w:bookmarkEnd w:id="7"/>
+      <w:bookmarkEnd w:id="6"/>
     </w:p>
     <w:sectPr>
       <w:footerReference w:type="default" r:id="rId12"/>
@@ -2589,7 +2626,7 @@
 </file>
 
 <file path=word/endnotes.xml><?xml version="1.0" encoding="utf-8"?>
-<w:endnotes xmlns:wpc="http://schemas.microsoft.com/office/word/2010/wordprocessingCanvas" xmlns:cx="http://schemas.microsoft.com/office/drawing/2014/chartex" xmlns:mc="http://schemas.openxmlformats.org/markup-compatibility/2006" xmlns:o="urn:schemas-microsoft-com:office:office" xmlns:r="http://schemas.openxmlformats.org/officeDocument/2006/relationships" xmlns:m="http://schemas.openxmlformats.org/officeDocument/2006/math" xmlns:v="urn:schemas-microsoft-com:vml" xmlns:wp14="http://schemas.microsoft.com/office/word/2010/wordprocessingDrawing" xmlns:wp="http://schemas.openxmlformats.org/drawingml/2006/wordprocessingDrawing" xmlns:w10="urn:schemas-microsoft-com:office:word" xmlns:w="http://schemas.openxmlformats.org/wordprocessingml/2006/main" xmlns:w14="http://schemas.microsoft.com/office/word/2010/wordml" xmlns:w15="http://schemas.microsoft.com/office/word/2012/wordml" xmlns:w16se="http://schemas.microsoft.com/office/word/2015/wordml/symex" xmlns:wpg="http://schemas.microsoft.com/office/word/2010/wordprocessingGroup" xmlns:wpi="http://schemas.microsoft.com/office/word/2010/wordprocessingInk" xmlns:wne="http://schemas.microsoft.com/office/word/2006/wordml" xmlns:wps="http://schemas.microsoft.com/office/word/2010/wordprocessingShape" mc:Ignorable="w14 w15 w16se wp14">
+<w:endnotes xmlns:wpc="http://schemas.microsoft.com/office/word/2010/wordprocessingCanvas" xmlns:cx="http://schemas.microsoft.com/office/drawing/2014/chartex" xmlns:cx1="http://schemas.microsoft.com/office/drawing/2015/9/8/chartex" xmlns:cx2="http://schemas.microsoft.com/office/drawing/2015/10/21/chartex" xmlns:cx3="http://schemas.microsoft.com/office/drawing/2016/5/9/chartex" xmlns:cx4="http://schemas.microsoft.com/office/drawing/2016/5/10/chartex" xmlns:cx5="http://schemas.microsoft.com/office/drawing/2016/5/11/chartex" xmlns:cx6="http://schemas.microsoft.com/office/drawing/2016/5/12/chartex" xmlns:cx7="http://schemas.microsoft.com/office/drawing/2016/5/13/chartex" xmlns:cx8="http://schemas.microsoft.com/office/drawing/2016/5/14/chartex" xmlns:mc="http://schemas.openxmlformats.org/markup-compatibility/2006" xmlns:aink="http://schemas.microsoft.com/office/drawing/2016/ink" xmlns:am3d="http://schemas.microsoft.com/office/drawing/2017/model3d" xmlns:o="urn:schemas-microsoft-com:office:office" xmlns:r="http://schemas.openxmlformats.org/officeDocument/2006/relationships" xmlns:m="http://schemas.openxmlformats.org/officeDocument/2006/math" xmlns:v="urn:schemas-microsoft-com:vml" xmlns:wp14="http://schemas.microsoft.com/office/word/2010/wordprocessingDrawing" xmlns:wp="http://schemas.openxmlformats.org/drawingml/2006/wordprocessingDrawing" xmlns:w10="urn:schemas-microsoft-com:office:word" xmlns:w="http://schemas.openxmlformats.org/wordprocessingml/2006/main" xmlns:w14="http://schemas.microsoft.com/office/word/2010/wordml" xmlns:w15="http://schemas.microsoft.com/office/word/2012/wordml" xmlns:w16cex="http://schemas.microsoft.com/office/word/2018/wordml/cex" xmlns:w16cid="http://schemas.microsoft.com/office/word/2016/wordml/cid" xmlns:w16="http://schemas.microsoft.com/office/word/2018/wordml" xmlns:w16se="http://schemas.microsoft.com/office/word/2015/wordml/symex" xmlns:wpg="http://schemas.microsoft.com/office/word/2010/wordprocessingGroup" xmlns:wpi="http://schemas.microsoft.com/office/word/2010/wordprocessingInk" xmlns:wne="http://schemas.microsoft.com/office/word/2006/wordml" xmlns:wps="http://schemas.microsoft.com/office/word/2010/wordprocessingShape" mc:Ignorable="w14 w15 w16se w16cid w16 w16cex wp14">
   <w:endnote w:type="separator" w:id="-1">
     <w:p>
       <w:pPr>
@@ -2614,7 +2651,7 @@
 </file>
 
 <file path=word/footer1.xml><?xml version="1.0" encoding="utf-8"?>
-<w:ftr xmlns:wpc="http://schemas.microsoft.com/office/word/2010/wordprocessingCanvas" xmlns:cx="http://schemas.microsoft.com/office/drawing/2014/chartex" xmlns:mc="http://schemas.openxmlformats.org/markup-compatibility/2006" xmlns:o="urn:schemas-microsoft-com:office:office" xmlns:r="http://schemas.openxmlformats.org/officeDocument/2006/relationships" xmlns:m="http://schemas.openxmlformats.org/officeDocument/2006/math" xmlns:v="urn:schemas-microsoft-com:vml" xmlns:wp14="http://schemas.microsoft.com/office/word/2010/wordprocessingDrawing" xmlns:wp="http://schemas.openxmlformats.org/drawingml/2006/wordprocessingDrawing" xmlns:w10="urn:schemas-microsoft-com:office:word" xmlns:w="http://schemas.openxmlformats.org/wordprocessingml/2006/main" xmlns:w14="http://schemas.microsoft.com/office/word/2010/wordml" xmlns:w15="http://schemas.microsoft.com/office/word/2012/wordml" xmlns:w16se="http://schemas.microsoft.com/office/word/2015/wordml/symex" xmlns:wpg="http://schemas.microsoft.com/office/word/2010/wordprocessingGroup" xmlns:wpi="http://schemas.microsoft.com/office/word/2010/wordprocessingInk" xmlns:wne="http://schemas.microsoft.com/office/word/2006/wordml" xmlns:wps="http://schemas.microsoft.com/office/word/2010/wordprocessingShape" mc:Ignorable="w14 w15 w16se wp14">
+<w:ftr xmlns:wpc="http://schemas.microsoft.com/office/word/2010/wordprocessingCanvas" xmlns:cx="http://schemas.microsoft.com/office/drawing/2014/chartex" xmlns:cx1="http://schemas.microsoft.com/office/drawing/2015/9/8/chartex" xmlns:cx2="http://schemas.microsoft.com/office/drawing/2015/10/21/chartex" xmlns:cx3="http://schemas.microsoft.com/office/drawing/2016/5/9/chartex" xmlns:cx4="http://schemas.microsoft.com/office/drawing/2016/5/10/chartex" xmlns:cx5="http://schemas.microsoft.com/office/drawing/2016/5/11/chartex" xmlns:cx6="http://schemas.microsoft.com/office/drawing/2016/5/12/chartex" xmlns:cx7="http://schemas.microsoft.com/office/drawing/2016/5/13/chartex" xmlns:cx8="http://schemas.microsoft.com/office/drawing/2016/5/14/chartex" xmlns:mc="http://schemas.openxmlformats.org/markup-compatibility/2006" xmlns:aink="http://schemas.microsoft.com/office/drawing/2016/ink" xmlns:am3d="http://schemas.microsoft.com/office/drawing/2017/model3d" xmlns:o="urn:schemas-microsoft-com:office:office" xmlns:r="http://schemas.openxmlformats.org/officeDocument/2006/relationships" xmlns:m="http://schemas.openxmlformats.org/officeDocument/2006/math" xmlns:v="urn:schemas-microsoft-com:vml" xmlns:wp14="http://schemas.microsoft.com/office/word/2010/wordprocessingDrawing" xmlns:wp="http://schemas.openxmlformats.org/drawingml/2006/wordprocessingDrawing" xmlns:w10="urn:schemas-microsoft-com:office:word" xmlns:w="http://schemas.openxmlformats.org/wordprocessingml/2006/main" xmlns:w14="http://schemas.microsoft.com/office/word/2010/wordml" xmlns:w15="http://schemas.microsoft.com/office/word/2012/wordml" xmlns:w16cex="http://schemas.microsoft.com/office/word/2018/wordml/cex" xmlns:w16cid="http://schemas.microsoft.com/office/word/2016/wordml/cid" xmlns:w16="http://schemas.microsoft.com/office/word/2018/wordml" xmlns:w16se="http://schemas.microsoft.com/office/word/2015/wordml/symex" xmlns:wpg="http://schemas.microsoft.com/office/word/2010/wordprocessingGroup" xmlns:wpi="http://schemas.microsoft.com/office/word/2010/wordprocessingInk" xmlns:wne="http://schemas.microsoft.com/office/word/2006/wordml" xmlns:wps="http://schemas.microsoft.com/office/word/2010/wordprocessingShape" mc:Ignorable="w14 w15 w16se w16cid w16 w16cex wp14">
   <w:sdt>
     <w:sdtPr>
       <w:id w:val="-518308056"/>
@@ -2844,7 +2881,7 @@
 </file>
 
 <file path=word/footnotes.xml><?xml version="1.0" encoding="utf-8"?>
-<w:footnotes xmlns:wpc="http://schemas.microsoft.com/office/word/2010/wordprocessingCanvas" xmlns:cx="http://schemas.microsoft.com/office/drawing/2014/chartex" xmlns:mc="http://schemas.openxmlformats.org/markup-compatibility/2006" xmlns:o="urn:schemas-microsoft-com:office:office" xmlns:r="http://schemas.openxmlformats.org/officeDocument/2006/relationships" xmlns:m="http://schemas.openxmlformats.org/officeDocument/2006/math" xmlns:v="urn:schemas-microsoft-com:vml" xmlns:wp14="http://schemas.microsoft.com/office/word/2010/wordprocessingDrawing" xmlns:wp="http://schemas.openxmlformats.org/drawingml/2006/wordprocessingDrawing" xmlns:w10="urn:schemas-microsoft-com:office:word" xmlns:w="http://schemas.openxmlformats.org/wordprocessingml/2006/main" xmlns:w14="http://schemas.microsoft.com/office/word/2010/wordml" xmlns:w15="http://schemas.microsoft.com/office/word/2012/wordml" xmlns:w16se="http://schemas.microsoft.com/office/word/2015/wordml/symex" xmlns:wpg="http://schemas.microsoft.com/office/word/2010/wordprocessingGroup" xmlns:wpi="http://schemas.microsoft.com/office/word/2010/wordprocessingInk" xmlns:wne="http://schemas.microsoft.com/office/word/2006/wordml" xmlns:wps="http://schemas.microsoft.com/office/word/2010/wordprocessingShape" mc:Ignorable="w14 w15 w16se wp14">
+<w:footnotes xmlns:wpc="http://schemas.microsoft.com/office/word/2010/wordprocessingCanvas" xmlns:cx="http://schemas.microsoft.com/office/drawing/2014/chartex" xmlns:cx1="http://schemas.microsoft.com/office/drawing/2015/9/8/chartex" xmlns:cx2="http://schemas.microsoft.com/office/drawing/2015/10/21/chartex" xmlns:cx3="http://schemas.microsoft.com/office/drawing/2016/5/9/chartex" xmlns:cx4="http://schemas.microsoft.com/office/drawing/2016/5/10/chartex" xmlns:cx5="http://schemas.microsoft.com/office/drawing/2016/5/11/chartex" xmlns:cx6="http://schemas.microsoft.com/office/drawing/2016/5/12/chartex" xmlns:cx7="http://schemas.microsoft.com/office/drawing/2016/5/13/chartex" xmlns:cx8="http://schemas.microsoft.com/office/drawing/2016/5/14/chartex" xmlns:mc="http://schemas.openxmlformats.org/markup-compatibility/2006" xmlns:aink="http://schemas.microsoft.com/office/drawing/2016/ink" xmlns:am3d="http://schemas.microsoft.com/office/drawing/2017/model3d" xmlns:o="urn:schemas-microsoft-com:office:office" xmlns:r="http://schemas.openxmlformats.org/officeDocument/2006/relationships" xmlns:m="http://schemas.openxmlformats.org/officeDocument/2006/math" xmlns:v="urn:schemas-microsoft-com:vml" xmlns:wp14="http://schemas.microsoft.com/office/word/2010/wordprocessingDrawing" xmlns:wp="http://schemas.openxmlformats.org/drawingml/2006/wordprocessingDrawing" xmlns:w10="urn:schemas-microsoft-com:office:word" xmlns:w="http://schemas.openxmlformats.org/wordprocessingml/2006/main" xmlns:w14="http://schemas.microsoft.com/office/word/2010/wordml" xmlns:w15="http://schemas.microsoft.com/office/word/2012/wordml" xmlns:w16cex="http://schemas.microsoft.com/office/word/2018/wordml/cex" xmlns:w16cid="http://schemas.microsoft.com/office/word/2016/wordml/cid" xmlns:w16="http://schemas.microsoft.com/office/word/2018/wordml" xmlns:w16se="http://schemas.microsoft.com/office/word/2015/wordml/symex" xmlns:wpg="http://schemas.microsoft.com/office/word/2010/wordprocessingGroup" xmlns:wpi="http://schemas.microsoft.com/office/word/2010/wordprocessingInk" xmlns:wne="http://schemas.microsoft.com/office/word/2006/wordml" xmlns:wps="http://schemas.microsoft.com/office/word/2010/wordprocessingShape" mc:Ignorable="w14 w15 w16se w16cid w16 w16cex wp14">
   <w:footnote w:type="separator" w:id="-1">
     <w:p>
       <w:pPr>
@@ -2869,7 +2906,7 @@
 </file>
 
 <file path=word/styles.xml><?xml version="1.0" encoding="utf-8"?>
-<w:styles xmlns:mc="http://schemas.openxmlformats.org/markup-compatibility/2006" xmlns:r="http://schemas.openxmlformats.org/officeDocument/2006/relationships" xmlns:w="http://schemas.openxmlformats.org/wordprocessingml/2006/main" xmlns:w14="http://schemas.microsoft.com/office/word/2010/wordml" xmlns:w15="http://schemas.microsoft.com/office/word/2012/wordml" xmlns:w16se="http://schemas.microsoft.com/office/word/2015/wordml/symex" mc:Ignorable="w14 w15 w16se">
+<w:styles xmlns:mc="http://schemas.openxmlformats.org/markup-compatibility/2006" xmlns:r="http://schemas.openxmlformats.org/officeDocument/2006/relationships" xmlns:w="http://schemas.openxmlformats.org/wordprocessingml/2006/main" xmlns:w14="http://schemas.microsoft.com/office/word/2010/wordml" xmlns:w15="http://schemas.microsoft.com/office/word/2012/wordml" xmlns:w16cex="http://schemas.microsoft.com/office/word/2018/wordml/cex" xmlns:w16cid="http://schemas.microsoft.com/office/word/2016/wordml/cid" xmlns:w16="http://schemas.microsoft.com/office/word/2018/wordml" xmlns:w16se="http://schemas.microsoft.com/office/word/2015/wordml/symex" mc:Ignorable="w14 w15 w16se w16cid w16 w16cex">
   <w:docDefaults>
     <w:rPrDefault>
       <w:rPr>
@@ -2885,7 +2922,7 @@
       </w:pPr>
     </w:pPrDefault>
   </w:docDefaults>
-  <w:latentStyles w:defLockedState="0" w:defUIPriority="99" w:defSemiHidden="0" w:defUnhideWhenUsed="0" w:defQFormat="0" w:count="371">
+  <w:latentStyles w:defLockedState="0" w:defUIPriority="99" w:defSemiHidden="0" w:defUnhideWhenUsed="0" w:defQFormat="0" w:count="376">
     <w:lsdException w:name="Normal" w:uiPriority="0" w:qFormat="1"/>
     <w:lsdException w:name="heading 1" w:uiPriority="9" w:qFormat="1"/>
     <w:lsdException w:name="heading 2" w:semiHidden="1" w:uiPriority="9" w:unhideWhenUsed="1" w:qFormat="1"/>
@@ -2991,7 +3028,6 @@
     <w:lsdException w:name="HTML Sample" w:semiHidden="1" w:unhideWhenUsed="1"/>
     <w:lsdException w:name="HTML Typewriter" w:semiHidden="1" w:unhideWhenUsed="1"/>
     <w:lsdException w:name="HTML Variable" w:semiHidden="1" w:unhideWhenUsed="1"/>
-    <w:lsdException w:name="Normal Table" w:semiHidden="1" w:unhideWhenUsed="1"/>
     <w:lsdException w:name="annotation subject" w:semiHidden="1" w:unhideWhenUsed="1"/>
     <w:lsdException w:name="No List" w:semiHidden="1" w:unhideWhenUsed="1"/>
     <w:lsdException w:name="Outline List 1" w:semiHidden="1" w:unhideWhenUsed="1"/>
@@ -3034,11 +3070,8 @@
     <w:lsdException w:name="Table Contemporary" w:semiHidden="1" w:unhideWhenUsed="1"/>
     <w:lsdException w:name="Table Elegant" w:semiHidden="1" w:unhideWhenUsed="1"/>
     <w:lsdException w:name="Table Professional" w:semiHidden="1" w:unhideWhenUsed="1"/>
-    <w:lsdException w:name="Table Subtle 1" w:semiHidden="1" w:unhideWhenUsed="1"/>
     <w:lsdException w:name="Table Subtle 2" w:semiHidden="1" w:unhideWhenUsed="1"/>
     <w:lsdException w:name="Table Web 1" w:semiHidden="1" w:unhideWhenUsed="1"/>
-    <w:lsdException w:name="Table Web 2" w:semiHidden="1" w:unhideWhenUsed="1"/>
-    <w:lsdException w:name="Table Web 3" w:semiHidden="1" w:unhideWhenUsed="1"/>
     <w:lsdException w:name="Balloon Text" w:semiHidden="1" w:unhideWhenUsed="1"/>
     <w:lsdException w:name="Table Grid" w:uiPriority="39"/>
     <w:lsdException w:name="Table Theme" w:semiHidden="1" w:unhideWhenUsed="1"/>
@@ -3257,6 +3290,11 @@
     <w:lsdException w:name="List Table 5 Dark Accent 6" w:uiPriority="50"/>
     <w:lsdException w:name="List Table 6 Colorful Accent 6" w:uiPriority="51"/>
     <w:lsdException w:name="List Table 7 Colorful Accent 6" w:uiPriority="52"/>
+    <w:lsdException w:name="Mention" w:semiHidden="1" w:unhideWhenUsed="1"/>
+    <w:lsdException w:name="Smart Hyperlink" w:semiHidden="1" w:unhideWhenUsed="1"/>
+    <w:lsdException w:name="Hashtag" w:semiHidden="1" w:unhideWhenUsed="1"/>
+    <w:lsdException w:name="Unresolved Mention" w:semiHidden="1" w:unhideWhenUsed="1"/>
+    <w:lsdException w:name="Smart Link" w:semiHidden="1" w:unhideWhenUsed="1"/>
   </w:latentStyles>
   <w:style w:type="paragraph" w:default="1" w:styleId="Normal">
     <w:name w:val="Normal"/>

</xml_diff>